<commit_message>
Created gopro rename program
Signed-off-by: Albert <wensinlor@gmail.com>
</commit_message>
<xml_diff>
--- a/Research_Paper/URECA_Final_Research_Paper.docx
+++ b/Research_Paper/URECA_Final_Research_Paper.docx
@@ -1,6 +1,6 @@
 
 <file path=word/document.xml><?xml version="1.0" encoding="utf-8"?>
-<w:document xmlns:wpc="http://schemas.microsoft.com/office/word/2010/wordprocessingCanvas" xmlns:cx="http://schemas.microsoft.com/office/drawing/2014/chartex" xmlns:cx1="http://schemas.microsoft.com/office/drawing/2015/9/8/chartex" xmlns:cx2="http://schemas.microsoft.com/office/drawing/2015/10/21/chartex" xmlns:cx3="http://schemas.microsoft.com/office/drawing/2016/5/9/chartex" xmlns:cx4="http://schemas.microsoft.com/office/drawing/2016/5/10/chartex" xmlns:cx5="http://schemas.microsoft.com/office/drawing/2016/5/11/chartex" xmlns:cx6="http://schemas.microsoft.com/office/drawing/2016/5/12/chartex" xmlns:cx7="http://schemas.microsoft.com/office/drawing/2016/5/13/chartex" xmlns:cx8="http://schemas.microsoft.com/office/drawing/2016/5/14/chartex" xmlns:mc="http://schemas.openxmlformats.org/markup-compatibility/2006" xmlns:aink="http://schemas.microsoft.com/office/drawing/2016/ink" xmlns:am3d="http://schemas.microsoft.com/office/drawing/2017/model3d" xmlns:o="urn:schemas-microsoft-com:office:office" xmlns:oel="http://schemas.microsoft.com/office/2019/extlst" xmlns:r="http://schemas.openxmlformats.org/officeDocument/2006/relationships" xmlns:m="http://schemas.openxmlformats.org/officeDocument/2006/math" xmlns:v="urn:schemas-microsoft-com:vml" xmlns:wp14="http://schemas.microsoft.com/office/word/2010/wordprocessingDrawing" xmlns:wp="http://schemas.openxmlformats.org/drawingml/2006/wordprocessingDrawing" xmlns:w10="urn:schemas-microsoft-com:office:word" xmlns:w="http://schemas.openxmlformats.org/wordprocessingml/2006/main" xmlns:w14="http://schemas.microsoft.com/office/word/2010/wordml" xmlns:w15="http://schemas.microsoft.com/office/word/2012/wordml" xmlns:w16cex="http://schemas.microsoft.com/office/word/2018/wordml/cex" xmlns:w16cid="http://schemas.microsoft.com/office/word/2016/wordml/cid" xmlns:w16="http://schemas.microsoft.com/office/word/2018/wordml" xmlns:w16sdtdh="http://schemas.microsoft.com/office/word/2020/wordml/sdtdatahash" xmlns:w16se="http://schemas.microsoft.com/office/word/2015/wordml/symex" xmlns:wpg="http://schemas.microsoft.com/office/word/2010/wordprocessingGroup" xmlns:wpi="http://schemas.microsoft.com/office/word/2010/wordprocessingInk" xmlns:wne="http://schemas.microsoft.com/office/word/2006/wordml" xmlns:wps="http://schemas.microsoft.com/office/word/2010/wordprocessingShape" mc:Ignorable="w14 w15 w16se w16cid w16 w16cex w16sdtdh wp14">
+<w:document xmlns:wpc="http://schemas.microsoft.com/office/word/2010/wordprocessingCanvas" xmlns:cx="http://schemas.microsoft.com/office/drawing/2014/chartex" xmlns:cx1="http://schemas.microsoft.com/office/drawing/2015/9/8/chartex" xmlns:cx2="http://schemas.microsoft.com/office/drawing/2015/10/21/chartex" xmlns:cx3="http://schemas.microsoft.com/office/drawing/2016/5/9/chartex" xmlns:cx4="http://schemas.microsoft.com/office/drawing/2016/5/10/chartex" xmlns:cx5="http://schemas.microsoft.com/office/drawing/2016/5/11/chartex" xmlns:cx6="http://schemas.microsoft.com/office/drawing/2016/5/12/chartex" xmlns:cx7="http://schemas.microsoft.com/office/drawing/2016/5/13/chartex" xmlns:cx8="http://schemas.microsoft.com/office/drawing/2016/5/14/chartex" xmlns:mc="http://schemas.openxmlformats.org/markup-compatibility/2006" xmlns:aink="http://schemas.microsoft.com/office/drawing/2016/ink" xmlns:am3d="http://schemas.microsoft.com/office/drawing/2017/model3d" xmlns:o="urn:schemas-microsoft-com:office:office" xmlns:oel="http://schemas.microsoft.com/office/2019/extlst" xmlns:r="http://schemas.openxmlformats.org/officeDocument/2006/relationships" xmlns:m="http://schemas.openxmlformats.org/officeDocument/2006/math" xmlns:v="urn:schemas-microsoft-com:vml" xmlns:wp14="http://schemas.microsoft.com/office/word/2010/wordprocessingDrawing" xmlns:wp="http://schemas.openxmlformats.org/drawingml/2006/wordprocessingDrawing" xmlns:w10="urn:schemas-microsoft-com:office:word" xmlns:w="http://schemas.openxmlformats.org/wordprocessingml/2006/main" xmlns:w14="http://schemas.microsoft.com/office/word/2010/wordml" xmlns:w15="http://schemas.microsoft.com/office/word/2012/wordml" xmlns:w16cex="http://schemas.microsoft.com/office/word/2018/wordml/cex" xmlns:w16cid="http://schemas.microsoft.com/office/word/2016/wordml/cid" xmlns:w16="http://schemas.microsoft.com/office/word/2018/wordml" xmlns:w16du="http://schemas.microsoft.com/office/word/2023/wordml/word16du" xmlns:w16sdtdh="http://schemas.microsoft.com/office/word/2020/wordml/sdtdatahash" xmlns:w16se="http://schemas.microsoft.com/office/word/2015/wordml/symex" xmlns:wpg="http://schemas.microsoft.com/office/word/2010/wordprocessingGroup" xmlns:wpi="http://schemas.microsoft.com/office/word/2010/wordprocessingInk" xmlns:wne="http://schemas.microsoft.com/office/word/2006/wordml" xmlns:wps="http://schemas.microsoft.com/office/word/2010/wordprocessingShape" mc:Ignorable="w14 w15 w16se w16cid w16 w16cex w16sdtdh wp14">
   <w:body>
     <w:p>
       <w:pPr>
@@ -255,7 +255,25 @@
           <w:color w:val="000000"/>
           <w:lang w:val="en-GB"/>
         </w:rPr>
-        <w:t xml:space="preserve">Although work-related musculoskeletal disorders (WMSDs) have been a major concern in physically demanding industries, ergonomic risk assessment often lacks comprehensiveness in considering activity duration and an effective way to monitor industrial workers’ postures. Furthermore, they are not integrated due to the cumbersome operational process when using biomechanical analysis software such as OpenSim and the complexity of estimating total lumbar compressive force. To address this issue, we present a method to estimate the total lumbar compressive force only with a monocular camera by applying a state-of-the-art 3D Human Pose Estimation algorithm; and simplify the operational process with a ‘parameter </w:t>
+        <w:t xml:space="preserve">Although work-related musculoskeletal disorders (WMSDs) have been a major concern in physically demanding industries, ergonomic risk assessment often lacks comprehensiveness in considering activity duration and an effective way to monitor industrial workers’ postures. Furthermore, they are not integrated due to the cumbersome operational process when using biomechanical analysis software such as </w:t>
+      </w:r>
+      <w:proofErr w:type="spellStart"/>
+      <w:r>
+        <w:rPr>
+          <w:rFonts w:ascii="Arial" w:hAnsi="Arial" w:cs="Arial"/>
+          <w:color w:val="000000"/>
+          <w:lang w:val="en-GB"/>
+        </w:rPr>
+        <w:t>OpenSim</w:t>
+      </w:r>
+      <w:proofErr w:type="spellEnd"/>
+      <w:r>
+        <w:rPr>
+          <w:rFonts w:ascii="Arial" w:hAnsi="Arial" w:cs="Arial"/>
+          <w:color w:val="000000"/>
+          <w:lang w:val="en-GB"/>
+        </w:rPr>
+        <w:t xml:space="preserve"> and the complexity of estimating total lumbar compressive force. To address this issue, we present a method to estimate the total lumbar compressive force only with a monocular camera by applying a state-of-the-art 3D Human Pose Estimation algorithm; and simplify the operational process with a ‘parameter </w:t>
       </w:r>
       <w:r>
         <w:rPr>
@@ -314,6 +332,18 @@
         </w:rPr>
         <w:t>Ergonomics, Computer Vision, Cumulative Damage Assessment, Monocular Vision-Based 3D Human Pose Estimation, Workers’ Safety in Industrial Workplaces</w:t>
       </w:r>
+    </w:p>
+    <w:p>
+      <w:pPr>
+        <w:autoSpaceDE w:val="0"/>
+        <w:autoSpaceDN w:val="0"/>
+        <w:spacing w:after="0" w:line="240" w:lineRule="auto"/>
+        <w:ind w:firstLine="432"/>
+        <w:rPr>
+          <w:rFonts w:ascii="Arial" w:hAnsi="Arial" w:cs="Arial"/>
+          <w:lang w:val="en-GB" w:eastAsia="fi-FI"/>
+        </w:rPr>
+      </w:pPr>
     </w:p>
     <w:p>
       <w:pPr>
@@ -433,14 +463,14 @@
           <w:rFonts w:ascii="Arial" w:hAnsi="Arial" w:cs="Arial"/>
           <w:lang w:val="en-GB" w:eastAsia="fi-FI"/>
         </w:rPr>
-        <w:t xml:space="preserve">, work-related musculoskeletal disorders (WMSDs) deserve great attention. In the United States, the median days of the workers away from work have increased from 8 days in 1992 to 13 days in 2014 due to WMSDs where this issue causes the inefficient project’s progress and the economic burden (i.e., total wage loss of $46 million in 2014) to the injured workers as </w:t>
+        <w:t xml:space="preserve">, work-related musculoskeletal disorders (WMSDs) deserve great attention. In the United States, the median days of the workers away from work have increased from 8 days in 1992 to 13 days in 2014 due to WMSDs where this issue causes the inefficient project’s progress and the economic burden (i.e., total wage </w:t>
       </w:r>
       <w:r>
         <w:rPr>
           <w:rFonts w:ascii="Arial" w:hAnsi="Arial" w:cs="Arial"/>
           <w:lang w:val="en-GB" w:eastAsia="fi-FI"/>
         </w:rPr>
-        <w:t xml:space="preserve">well </w:t>
+        <w:t xml:space="preserve">loss of $46 million in 2014) to the injured workers as well </w:t>
       </w:r>
       <w:sdt>
         <w:sdtPr>
@@ -616,7 +646,7 @@
           <w:rFonts w:ascii="Arial" w:hAnsi="Arial" w:cs="Arial"/>
           <w:lang w:val="en-GB" w:eastAsia="fi-FI"/>
         </w:rPr>
-        <w:t xml:space="preserve">. They can be automated using wearable sensors to resolve the accuracy of manual observation to resolve the accuracy of manual observation </w:t>
+        <w:t xml:space="preserve">. They can be automated using wearable sensors to resolve the accuracy of manual observation </w:t>
       </w:r>
       <w:sdt>
         <w:sdtPr>
@@ -986,6 +1016,9 @@
         </w:rPr>
       </w:pPr>
       <w:r>
+        <w:rPr>
+          <w:noProof/>
+        </w:rPr>
         <w:drawing>
           <wp:anchor distT="0" distB="0" distL="114300" distR="114300" simplePos="0" relativeHeight="251658240" behindDoc="0" locked="0" layoutInCell="1" allowOverlap="1" wp14:anchorId="48DB13B5" wp14:editId="04F44F92">
             <wp:simplePos x="0" y="0"/>
@@ -1103,13 +1136,7 @@
                               <w:rPr>
                                 <w:rFonts w:ascii="Arial" w:hAnsi="Arial" w:cs="Arial"/>
                               </w:rPr>
-                              <w:t xml:space="preserve">Fig. 1. Overall pipeline of the ergonomic injury risk </w:t>
-                            </w:r>
-                            <w:r>
-                              <w:rPr>
-                                <w:rFonts w:ascii="Arial" w:hAnsi="Arial" w:cs="Arial"/>
-                              </w:rPr>
-                              <w:t>assessment</w:t>
+                              <w:t>Fig. 1. Overall pipeline of the ergonomic injury risk assessment</w:t>
                             </w:r>
                           </w:p>
                           <w:p/>
@@ -1275,31 +1302,7 @@
           <w:b/>
           <w:bCs/>
         </w:rPr>
-        <w:t>2.1.</w:t>
-      </w:r>
-      <w:r>
-        <w:rPr>
-          <w:rFonts w:ascii="Arial" w:hAnsi="Arial" w:cs="Arial"/>
-          <w:b/>
-          <w:bCs/>
-        </w:rPr>
-        <w:t>2</w:t>
-      </w:r>
-      <w:r>
-        <w:rPr>
-          <w:rFonts w:ascii="Arial" w:hAnsi="Arial" w:cs="Arial"/>
-          <w:b/>
-          <w:bCs/>
-        </w:rPr>
-        <w:t xml:space="preserve"> </w:t>
-      </w:r>
-      <w:r>
-        <w:rPr>
-          <w:rFonts w:ascii="Arial" w:hAnsi="Arial" w:cs="Arial"/>
-          <w:b/>
-          <w:bCs/>
-        </w:rPr>
-        <w:t>Estimating joints acceleration</w:t>
+        <w:t>2.1.2 Estimating joints acceleration</w:t>
       </w:r>
       <w:r>
         <w:rPr>
@@ -1453,6 +1456,7 @@
       <w:r>
         <w:rPr>
           <w:rFonts w:ascii="Arial" w:hAnsi="Arial" w:cs="Arial"/>
+          <w:noProof/>
         </w:rPr>
         <w:lastRenderedPageBreak/>
         <w:drawing>
@@ -1535,6 +1539,7 @@
       <w:r>
         <w:rPr>
           <w:rFonts w:ascii="Arial" w:hAnsi="Arial" w:cs="Arial"/>
+          <w:noProof/>
         </w:rPr>
         <w:drawing>
           <wp:inline distT="0" distB="0" distL="0" distR="0" wp14:anchorId="5AD29971" wp14:editId="1BEDD0F1">
@@ -4425,19 +4430,7 @@
         <w:rPr>
           <w:rFonts w:ascii="Arial" w:hAnsi="Arial" w:cs="Arial"/>
         </w:rPr>
-        <w:t xml:space="preserve">                                 </w:t>
-      </w:r>
-      <w:r>
-        <w:rPr>
-          <w:rFonts w:ascii="Arial" w:hAnsi="Arial" w:cs="Arial"/>
-        </w:rPr>
-        <w:t xml:space="preserve">           </w:t>
-      </w:r>
-      <w:r>
-        <w:rPr>
-          <w:rFonts w:ascii="Arial" w:hAnsi="Arial" w:cs="Arial"/>
-        </w:rPr>
-        <w:t>(9)</w:t>
+        <w:t xml:space="preserve">                                            (9)</w:t>
       </w:r>
     </w:p>
     <w:p>
@@ -4622,31 +4615,7 @@
           <w:b/>
           <w:bCs/>
         </w:rPr>
-        <w:t>2.1.</w:t>
-      </w:r>
-      <w:r>
-        <w:rPr>
-          <w:rFonts w:ascii="Arial" w:hAnsi="Arial" w:cs="Arial"/>
-          <w:b/>
-          <w:bCs/>
-        </w:rPr>
-        <w:t>3</w:t>
-      </w:r>
-      <w:r>
-        <w:rPr>
-          <w:rFonts w:ascii="Arial" w:hAnsi="Arial" w:cs="Arial"/>
-          <w:b/>
-          <w:bCs/>
-        </w:rPr>
-        <w:t xml:space="preserve"> Estimating joints </w:t>
-      </w:r>
-      <w:r>
-        <w:rPr>
-          <w:rFonts w:ascii="Arial" w:hAnsi="Arial" w:cs="Arial"/>
-          <w:b/>
-          <w:bCs/>
-        </w:rPr>
-        <w:t xml:space="preserve">forces using inverse dynamics and parameter </w:t>
+        <w:t xml:space="preserve">2.1.3 Estimating joints forces using inverse dynamics and parameter </w:t>
       </w:r>
       <w:r>
         <w:rPr>
@@ -7478,37 +7447,7 @@
           <w:caps/>
           <w:sz w:val="24"/>
         </w:rPr>
-        <w:t xml:space="preserve"> </w:t>
-      </w:r>
-      <w:r>
-        <w:rPr>
-          <w:rFonts w:ascii="Arial" w:hAnsi="Arial" w:cs="Arial"/>
-          <w:b/>
-          <w:bCs/>
-          <w:caps/>
-          <w:sz w:val="24"/>
-        </w:rPr>
-        <w:t>ergonomic risk</w:t>
-      </w:r>
-      <w:r>
-        <w:rPr>
-          <w:rFonts w:ascii="Arial" w:hAnsi="Arial" w:cs="Arial"/>
-          <w:b/>
-          <w:bCs/>
-          <w:caps/>
-          <w:sz w:val="24"/>
-        </w:rPr>
-        <w:t xml:space="preserve"> </w:t>
-      </w:r>
-      <w:r>
-        <w:rPr>
-          <w:rFonts w:ascii="Arial" w:hAnsi="Arial" w:cs="Arial"/>
-          <w:b/>
-          <w:bCs/>
-          <w:caps/>
-          <w:sz w:val="24"/>
-        </w:rPr>
-        <w:t>assessment</w:t>
+        <w:t xml:space="preserve"> ergonomic risk assessment</w:t>
       </w:r>
     </w:p>
     <w:p>
@@ -7814,21 +7753,35 @@
         <w:rPr>
           <w:rFonts w:ascii="Arial" w:hAnsi="Arial" w:cs="Arial"/>
         </w:rPr>
-        <w:t xml:space="preserve"> was approximately 6000N. However, effective cross-sectional area, A of the lumbar was required in the first place in order to calculate the stress, where it was </w:t>
+        <w:t xml:space="preserve"> was approximately 6000N. However, effective cross-sectional area, A of the lumbar was required in the first place </w:t>
       </w:r>
       <w:proofErr w:type="gramStart"/>
       <w:r>
         <w:rPr>
           <w:rFonts w:ascii="Arial" w:hAnsi="Arial" w:cs="Arial"/>
         </w:rPr>
-        <w:t>pretty complicated</w:t>
+        <w:t>in order to</w:t>
       </w:r>
       <w:proofErr w:type="gramEnd"/>
       <w:r>
         <w:rPr>
           <w:rFonts w:ascii="Arial" w:hAnsi="Arial" w:cs="Arial"/>
         </w:rPr>
-        <w:t xml:space="preserve"> to estimate a reliable, effective cross-sectional area </w:t>
+        <w:t xml:space="preserve"> calculate the stress, where it was pretty complicated to estimate a reliable, effecti</w:t>
+      </w:r>
+      <w:proofErr w:type="spellStart"/>
+      <w:r>
+        <w:rPr>
+          <w:rFonts w:ascii="Arial" w:hAnsi="Arial" w:cs="Arial"/>
+        </w:rPr>
+        <w:t>ve</w:t>
+      </w:r>
+      <w:proofErr w:type="spellEnd"/>
+      <w:r>
+        <w:rPr>
+          <w:rFonts w:ascii="Arial" w:hAnsi="Arial" w:cs="Arial"/>
+        </w:rPr>
+        <w:t xml:space="preserve"> cross-sectional area </w:t>
       </w:r>
       <w:sdt>
         <w:sdtPr>
@@ -8878,26 +8831,8 @@
           <w:b/>
           <w:bCs/>
         </w:rPr>
-        <w:t>injury risk probability</w:t>
-      </w:r>
-      <w:r>
-        <w:rPr>
-          <w:rFonts w:ascii="Arial" w:hAnsi="Arial" w:cs="Arial"/>
-          <w:b/>
-          <w:bCs/>
-        </w:rPr>
-        <w:t xml:space="preserve"> at </w:t>
-      </w:r>
-      <w:proofErr w:type="gramStart"/>
-      <w:r>
-        <w:rPr>
-          <w:rFonts w:ascii="Arial" w:hAnsi="Arial" w:cs="Arial"/>
-          <w:b/>
-          <w:bCs/>
-        </w:rPr>
-        <w:t>lumbar</w:t>
-      </w:r>
-      <w:proofErr w:type="gramEnd"/>
+        <w:t>injury risk probability at lumbar</w:t>
+      </w:r>
     </w:p>
     <w:p>
       <w:pPr>
@@ -9800,6 +9735,7 @@
       <w:r>
         <w:rPr>
           <w:rFonts w:ascii="Arial" w:hAnsi="Arial" w:cs="Arial"/>
+          <w:noProof/>
         </w:rPr>
         <w:drawing>
           <wp:inline distT="0" distB="0" distL="0" distR="0" wp14:anchorId="7F7321F2" wp14:editId="0C4F243C">
@@ -9857,19 +9793,7 @@
         <w:rPr>
           <w:rFonts w:ascii="Arial" w:hAnsi="Arial" w:cs="Arial"/>
         </w:rPr>
-        <w:t>Fig. 5. Ultimate strength percentile vers</w:t>
-      </w:r>
-      <w:r>
-        <w:rPr>
-          <w:rFonts w:ascii="Arial" w:hAnsi="Arial" w:cs="Arial"/>
-        </w:rPr>
-        <w:t>u</w:t>
-      </w:r>
-      <w:r>
-        <w:rPr>
-          <w:rFonts w:ascii="Arial" w:hAnsi="Arial" w:cs="Arial"/>
-        </w:rPr>
-        <w:t>s frame number</w:t>
+        <w:t>Fig. 5. Ultimate strength percentile versus frame number</w:t>
       </w:r>
     </w:p>
     <w:p>
@@ -9883,6 +9807,7 @@
       <w:r>
         <w:rPr>
           <w:rFonts w:ascii="Arial" w:hAnsi="Arial" w:cs="Arial"/>
+          <w:noProof/>
         </w:rPr>
         <w:lastRenderedPageBreak/>
         <w:drawing>
@@ -9966,6 +9891,7 @@
       <w:r>
         <w:rPr>
           <w:rFonts w:ascii="Arial" w:hAnsi="Arial" w:cs="Arial"/>
+          <w:noProof/>
         </w:rPr>
         <w:drawing>
           <wp:inline distT="0" distB="0" distL="0" distR="0" wp14:anchorId="6EED492E" wp14:editId="1D19DBC6">
@@ -10063,6 +9989,7 @@
       <w:r>
         <w:rPr>
           <w:rFonts w:ascii="Arial" w:hAnsi="Arial" w:cs="Arial"/>
+          <w:noProof/>
         </w:rPr>
         <w:drawing>
           <wp:inline distT="0" distB="0" distL="0" distR="0" wp14:anchorId="635AFD34" wp14:editId="527ADDB7">
@@ -10150,6 +10077,7 @@
       <w:r>
         <w:rPr>
           <w:rFonts w:ascii="Arial" w:hAnsi="Arial" w:cs="Arial"/>
+          <w:noProof/>
         </w:rPr>
         <w:drawing>
           <wp:inline distT="0" distB="0" distL="0" distR="0" wp14:anchorId="2E91AE8C" wp14:editId="3C433567">
@@ -10267,6 +10195,7 @@
       <w:r>
         <w:rPr>
           <w:rFonts w:ascii="Arial" w:hAnsi="Arial" w:cs="Arial"/>
+          <w:noProof/>
         </w:rPr>
         <w:drawing>
           <wp:inline distT="0" distB="0" distL="0" distR="0" wp14:anchorId="40C7BA27" wp14:editId="161555D6">
@@ -10365,6 +10294,7 @@
       <w:r>
         <w:rPr>
           <w:rFonts w:ascii="Arial" w:hAnsi="Arial" w:cs="Arial"/>
+          <w:noProof/>
         </w:rPr>
         <w:drawing>
           <wp:inline distT="0" distB="0" distL="0" distR="0" wp14:anchorId="17FDCE85" wp14:editId="1CE45830">
@@ -10423,13 +10353,7 @@
         <w:rPr>
           <w:rFonts w:ascii="Arial" w:hAnsi="Arial" w:cs="Arial"/>
         </w:rPr>
-        <w:t>(e)</w:t>
-      </w:r>
-      <w:r>
-        <w:rPr>
-          <w:rFonts w:ascii="Arial" w:hAnsi="Arial" w:cs="Arial"/>
-        </w:rPr>
-        <w:t>. 135N of load</w:t>
+        <w:t>(e). 135N of load</w:t>
       </w:r>
     </w:p>
     <w:p>
@@ -10470,6 +10394,7 @@
       <w:r>
         <w:rPr>
           <w:rFonts w:ascii="Arial" w:hAnsi="Arial" w:cs="Arial"/>
+          <w:noProof/>
         </w:rPr>
         <w:lastRenderedPageBreak/>
         <w:drawing>
@@ -11268,7 +11193,25 @@
           <w:color w:val="000000"/>
           <w:lang w:val="en-GB"/>
         </w:rPr>
-        <w:t xml:space="preserve"> HPE. Specifically, we eliminated the necessity of the manual input of inertial force. Instead, we estimated the inertial acceleration based on the rate of change of the position vectors with the assistance of the camera frame rate for the time interval between every two frames. This approach provided us with the inertial force for estimating the total lumbar compressive force, which could be used to estimate the ergonomic risk based on the cumulative fatigue theory. Biomechanical results showed that the total lumbar compressive force was within the expected range, slightly larger than the average values in previous studies after considering the inertial force since we considered the dynamic posture instead of the quasi-static one. These satisfying results helped to provide a reliable ergonomic risk outcome based on the model suggested in previous studies, which in turn declared this integration's success as a less cumbersome and simplified operational process compared to the existing biomechanical analysis software such as OpenSim. To conclude, this research contributes to introducing an integrated approach to adopt a more comprehensive ergonomic risk assessment in industrial workplaces, leading to a safer working environment for the workers. Based on the findings, it is believed that a thorough comprehension of various human factors plays a crucial role in mitigating the complexity of the environmental conditions found in industrial workplaces. By adopting such an approach, the potential exists to enhance workers' safety, improve productivity within the industry, and optimize individual performance, provided that their physical health is consistently upheld.</w:t>
+        <w:t xml:space="preserve"> HPE. Specifically, we eliminated the necessity of the manual input of inertial force. Instead, we estimated the inertial acceleration based on the rate of change of the position vectors with the assistance of the camera frame rate for the time interval between every two frames. This approach provided us with the inertial force for estimating the total lumbar compressive force, which could be used to estimate the ergonomic risk based on the cumulative fatigue theory. Biomechanical results showed that the total lumbar compressive force was within the expected range, slightly larger than the average values in previous studies after considering the inertial force since we considered the dynamic posture instead of the quasi-static one. These satisfying results helped to provide a reliable ergonomic risk outcome based on the model suggested in previous studies, which in turn declared this integration's success as a less cumbersome and simplified operational process compared to the existing biomechanical analysis software such as </w:t>
+      </w:r>
+      <w:proofErr w:type="spellStart"/>
+      <w:r>
+        <w:rPr>
+          <w:rFonts w:ascii="Arial" w:hAnsi="Arial" w:cs="Arial"/>
+          <w:color w:val="000000"/>
+          <w:lang w:val="en-GB"/>
+        </w:rPr>
+        <w:t>OpenSim</w:t>
+      </w:r>
+      <w:proofErr w:type="spellEnd"/>
+      <w:r>
+        <w:rPr>
+          <w:rFonts w:ascii="Arial" w:hAnsi="Arial" w:cs="Arial"/>
+          <w:color w:val="000000"/>
+          <w:lang w:val="en-GB"/>
+        </w:rPr>
+        <w:t>. To conclude, this research contributes to introducing an integrated approach to adopt a more comprehensive ergonomic risk assessment in industrial workplaces, leading to a safer working environment for the workers. Based on the findings, it is believed that a thorough comprehension of various human factors plays a crucial role in mitigating the complexity of the environmental conditions found in industrial workplaces. By adopting such an approach, the potential exists to enhance workers' safety, improve productivity within the industry, and optimize individual performance, provided that their physical health is consistently upheld.</w:t>
       </w:r>
     </w:p>
     <w:p>
@@ -11421,6 +11364,7 @@
           <w:b/>
           <w:caps/>
           <w:smallCaps/>
+          <w:noProof/>
           <w:sz w:val="24"/>
           <w:szCs w:val="24"/>
         </w:rPr>
@@ -11433,7 +11377,6 @@
       <w:sdtEndPr>
         <w:rPr>
           <w:smallCaps w:val="0"/>
-          <w:noProof/>
         </w:rPr>
       </w:sdtEndPr>
       <w:sdtContent>
@@ -11455,15 +11398,41 @@
             <w:tab/>
             <w:t xml:space="preserve">J. H. Ryu, T. McFarland, B. Banting, C. T. Haas, and E. Abdel-Rahman, “Health and productivity impact of semi-automated work systems in construction,” </w:t>
           </w:r>
+          <w:proofErr w:type="spellStart"/>
           <w:r>
             <w:rPr>
               <w:i/>
               <w:iCs/>
             </w:rPr>
-            <w:t>Autom Constr</w:t>
-          </w:r>
-          <w:r>
-            <w:t>, vol. 120, Dec. 2020, doi: 10.1016/j.autcon.2020.103396.</w:t>
+            <w:t>Autom</w:t>
+          </w:r>
+          <w:proofErr w:type="spellEnd"/>
+          <w:r>
+            <w:rPr>
+              <w:i/>
+              <w:iCs/>
+            </w:rPr>
+            <w:t xml:space="preserve"> </w:t>
+          </w:r>
+          <w:proofErr w:type="spellStart"/>
+          <w:r>
+            <w:rPr>
+              <w:i/>
+              <w:iCs/>
+            </w:rPr>
+            <w:t>Constr</w:t>
+          </w:r>
+          <w:proofErr w:type="spellEnd"/>
+          <w:r>
+            <w:t xml:space="preserve">, vol. 120, Dec. 2020, </w:t>
+          </w:r>
+          <w:proofErr w:type="spellStart"/>
+          <w:r>
+            <w:t>doi</w:t>
+          </w:r>
+          <w:proofErr w:type="spellEnd"/>
+          <w:r>
+            <w:t>: 10.1016/j.autcon.2020.103396.</w:t>
           </w:r>
         </w:p>
         <w:p>
@@ -11503,7 +11472,23 @@
             <w:t>Environmental Medicine</w:t>
           </w:r>
           <w:r>
-            <w:t>, vol. 74, no. 5, pp. 374–380, 2017, doi: 10.1136/oemed.</w:t>
+            <w:t xml:space="preserve">, vol. 74, no. 5, pp. 374–380, 2017, </w:t>
+          </w:r>
+          <w:proofErr w:type="spellStart"/>
+          <w:r>
+            <w:t>doi</w:t>
+          </w:r>
+          <w:proofErr w:type="spellEnd"/>
+          <w:r>
+            <w:t>: 10.1136/</w:t>
+          </w:r>
+          <w:proofErr w:type="spellStart"/>
+          <w:r>
+            <w:t>oemed</w:t>
+          </w:r>
+          <w:proofErr w:type="spellEnd"/>
+          <w:r>
+            <w:t>.</w:t>
           </w:r>
         </w:p>
         <w:p>
@@ -11518,7 +11503,23 @@
           </w:r>
           <w:r>
             <w:tab/>
-            <w:t xml:space="preserve">M. Y. Athirah Diyana </w:t>
+            <w:t xml:space="preserve">M. Y. </w:t>
+          </w:r>
+          <w:proofErr w:type="spellStart"/>
+          <w:r>
+            <w:t>Athirah</w:t>
+          </w:r>
+          <w:proofErr w:type="spellEnd"/>
+          <w:r>
+            <w:t xml:space="preserve"> </w:t>
+          </w:r>
+          <w:proofErr w:type="spellStart"/>
+          <w:r>
+            <w:t>Diyana</w:t>
+          </w:r>
+          <w:proofErr w:type="spellEnd"/>
+          <w:r>
+            <w:t xml:space="preserve"> </w:t>
           </w:r>
           <w:r>
             <w:rPr>
@@ -11538,7 +11539,15 @@
             <w:t>Int J Ind Ergon</w:t>
           </w:r>
           <w:r>
-            <w:t>, vol. 74, Nov. 2019, doi: 10.1016/j.ergon.2019.102863.</w:t>
+            <w:t xml:space="preserve">, vol. 74, Nov. 2019, </w:t>
+          </w:r>
+          <w:proofErr w:type="spellStart"/>
+          <w:r>
+            <w:t>doi</w:t>
+          </w:r>
+          <w:proofErr w:type="spellEnd"/>
+          <w:r>
+            <w:t>: 10.1016/j.ergon.2019.102863.</w:t>
           </w:r>
         </w:p>
         <w:p>
@@ -11573,7 +11582,15 @@
             <w:t>Am J Ind Med</w:t>
           </w:r>
           <w:r>
-            <w:t>, vol. 48, no. 6, pp. 459–469, Dec. 2005, doi: 10.1002/AJIM.20232.</w:t>
+            <w:t xml:space="preserve">, vol. 48, no. 6, pp. 459–469, Dec. 2005, </w:t>
+          </w:r>
+          <w:proofErr w:type="spellStart"/>
+          <w:r>
+            <w:t>doi</w:t>
+          </w:r>
+          <w:proofErr w:type="spellEnd"/>
+          <w:r>
+            <w:t>: 10.1002/AJIM.20232.</w:t>
           </w:r>
         </w:p>
         <w:p>
@@ -11603,7 +11620,15 @@
           </w:r>
           <w:r>
             <w:tab/>
-            <w:t>L. Mcatamney and E. N. Corlett, “RULA: a survey method for the investigation of work-related upper limb disorders,” 1993.</w:t>
+            <w:t xml:space="preserve">L. </w:t>
+          </w:r>
+          <w:proofErr w:type="spellStart"/>
+          <w:r>
+            <w:t>Mcatamney</w:t>
+          </w:r>
+          <w:proofErr w:type="spellEnd"/>
+          <w:r>
+            <w:t xml:space="preserve"> and E. N. Corlett, “RULA: a survey method for the investigation of work-related upper limb disorders,” 1993.</w:t>
           </w:r>
         </w:p>
         <w:p>
@@ -11628,7 +11653,15 @@
             <w:t>Ergonomics</w:t>
           </w:r>
           <w:r>
-            <w:t>, vol. 36, no. 7, pp. 749–776, 1993, doi: 10.1080/00140139308967940.</w:t>
+            <w:t xml:space="preserve">, vol. 36, no. 7, pp. 749–776, 1993, </w:t>
+          </w:r>
+          <w:proofErr w:type="spellStart"/>
+          <w:r>
+            <w:t>doi</w:t>
+          </w:r>
+          <w:proofErr w:type="spellEnd"/>
+          <w:r>
+            <w:t>: 10.1080/00140139308967940.</w:t>
           </w:r>
         </w:p>
         <w:p>
@@ -11643,7 +11676,31 @@
           </w:r>
           <w:r>
             <w:tab/>
-            <w:t xml:space="preserve">J. Zurada, W. Karwowski, and W. S. Marras, “A neural network-based system for classification of industrial jobs with respect to risk of low back disorders due to workplace design,” </w:t>
+            <w:t xml:space="preserve">J. </w:t>
+          </w:r>
+          <w:proofErr w:type="spellStart"/>
+          <w:r>
+            <w:t>Zurada</w:t>
+          </w:r>
+          <w:proofErr w:type="spellEnd"/>
+          <w:r>
+            <w:t xml:space="preserve">, W. </w:t>
+          </w:r>
+          <w:proofErr w:type="spellStart"/>
+          <w:r>
+            <w:t>Karwowski</w:t>
+          </w:r>
+          <w:proofErr w:type="spellEnd"/>
+          <w:r>
+            <w:t xml:space="preserve">, and W. S. </w:t>
+          </w:r>
+          <w:proofErr w:type="spellStart"/>
+          <w:r>
+            <w:t>Marras</w:t>
+          </w:r>
+          <w:proofErr w:type="spellEnd"/>
+          <w:r>
+            <w:t xml:space="preserve">, “A neural network-based system for classification of industrial jobs with respect to risk of low back disorders due to workplace design,” </w:t>
           </w:r>
           <w:r>
             <w:rPr>
@@ -11653,7 +11710,15 @@
             <w:t>Appl Ergon</w:t>
           </w:r>
           <w:r>
-            <w:t>, vol. 28, no. 1, pp. 49–58, Feb. 1997, doi: 10.1016/S0003-6870(96)00034-8.</w:t>
+            <w:t xml:space="preserve">, vol. 28, no. 1, pp. 49–58, Feb. 1997, </w:t>
+          </w:r>
+          <w:proofErr w:type="spellStart"/>
+          <w:r>
+            <w:t>doi</w:t>
+          </w:r>
+          <w:proofErr w:type="spellEnd"/>
+          <w:r>
+            <w:t>: 10.1016/S0003-6870(96)00034-8.</w:t>
           </w:r>
         </w:p>
         <w:p>
@@ -11670,15 +11735,41 @@
             <w:tab/>
             <w:t xml:space="preserve">H. Zhang, X. Yan, and H. Li, “Ergonomic posture recognition using 3D view-invariant features from single ordinary camera,” </w:t>
           </w:r>
+          <w:proofErr w:type="spellStart"/>
           <w:r>
             <w:rPr>
               <w:i/>
               <w:iCs/>
             </w:rPr>
-            <w:t>Autom Constr</w:t>
-          </w:r>
-          <w:r>
-            <w:t>, vol. 94, pp. 1–10, Oct. 2018, doi: 10.1016/j.autcon.2018.05.033.</w:t>
+            <w:t>Autom</w:t>
+          </w:r>
+          <w:proofErr w:type="spellEnd"/>
+          <w:r>
+            <w:rPr>
+              <w:i/>
+              <w:iCs/>
+            </w:rPr>
+            <w:t xml:space="preserve"> </w:t>
+          </w:r>
+          <w:proofErr w:type="spellStart"/>
+          <w:r>
+            <w:rPr>
+              <w:i/>
+              <w:iCs/>
+            </w:rPr>
+            <w:t>Constr</w:t>
+          </w:r>
+          <w:proofErr w:type="spellEnd"/>
+          <w:r>
+            <w:t xml:space="preserve">, vol. 94, pp. 1–10, Oct. 2018, </w:t>
+          </w:r>
+          <w:proofErr w:type="spellStart"/>
+          <w:r>
+            <w:t>doi</w:t>
+          </w:r>
+          <w:proofErr w:type="spellEnd"/>
+          <w:r>
+            <w:t>: 10.1016/j.autcon.2018.05.033.</w:t>
           </w:r>
         </w:p>
         <w:p>
@@ -11693,7 +11784,23 @@
           </w:r>
           <w:r>
             <w:tab/>
-            <w:t xml:space="preserve">H. Wang, Z. Xie, L. Lu, L. Li, X. Xu, and E. P. Fitts, “A Single-Camera Computer Vision-Based Method for 3D L5/S1 MomentEstimation During Lifting Tasks,” </w:t>
+            <w:t xml:space="preserve">H. Wang, Z. </w:t>
+          </w:r>
+          <w:proofErr w:type="spellStart"/>
+          <w:r>
+            <w:t>Xie</w:t>
+          </w:r>
+          <w:proofErr w:type="spellEnd"/>
+          <w:r>
+            <w:t xml:space="preserve">, L. Lu, L. Li, X. Xu, and E. P. Fitts, “A Single-Camera Computer Vision-Based Method for 3D L5/S1 </w:t>
+          </w:r>
+          <w:proofErr w:type="spellStart"/>
+          <w:r>
+            <w:t>MomentEstimation</w:t>
+          </w:r>
+          <w:proofErr w:type="spellEnd"/>
+          <w:r>
+            <w:t xml:space="preserve"> During Lifting Tasks,” </w:t>
           </w:r>
           <w:r>
             <w:rPr>
@@ -11703,7 +11810,15 @@
             <w:t>Proceedings of the Human Factors and Ergonomics Society Annual Meeting</w:t>
           </w:r>
           <w:r>
-            <w:t>, vol. 65, no. 1, pp. 472–476, Sep. 2021, doi: 10.1177/1071181321651065.</w:t>
+            <w:t xml:space="preserve">, vol. 65, no. 1, pp. 472–476, Sep. 2021, </w:t>
+          </w:r>
+          <w:proofErr w:type="spellStart"/>
+          <w:r>
+            <w:t>doi</w:t>
+          </w:r>
+          <w:proofErr w:type="spellEnd"/>
+          <w:r>
+            <w:t>: 10.1177/1071181321651065.</w:t>
           </w:r>
         </w:p>
         <w:p>
@@ -11718,7 +11833,15 @@
           </w:r>
           <w:r>
             <w:tab/>
-            <w:t xml:space="preserve">X. Yan, H. Li, C. Wang, J. O. Seo, H. Zhang, and H. Wang, “Development of ergonomic posture recognition technique based on 2D ordinary </w:t>
+            <w:t xml:space="preserve">X. Yan, H. Li, C. Wang, J. O. </w:t>
+          </w:r>
+          <w:proofErr w:type="spellStart"/>
+          <w:r>
+            <w:t>Seo</w:t>
+          </w:r>
+          <w:proofErr w:type="spellEnd"/>
+          <w:r>
+            <w:t xml:space="preserve">, H. Zhang, and H. Wang, “Development of ergonomic posture recognition technique based on 2D ordinary </w:t>
           </w:r>
           <w:r>
             <w:lastRenderedPageBreak/>
@@ -11732,7 +11855,15 @@
             <w:t>Advanced Engineering Informatics</w:t>
           </w:r>
           <w:r>
-            <w:t>, vol. 34, pp. 152–163, Oct. 2017, doi: 10.1016/j.aei.2017.11.001.</w:t>
+            <w:t xml:space="preserve">, vol. 34, pp. 152–163, Oct. 2017, </w:t>
+          </w:r>
+          <w:proofErr w:type="spellStart"/>
+          <w:r>
+            <w:t>doi</w:t>
+          </w:r>
+          <w:proofErr w:type="spellEnd"/>
+          <w:r>
+            <w:t>: 10.1016/j.aei.2017.11.001.</w:t>
           </w:r>
         </w:p>
         <w:p>
@@ -11757,7 +11888,15 @@
             <w:t>Ergonomics</w:t>
           </w:r>
           <w:r>
-            <w:t>, vol. 44, no. 3, pp. 280–294, Feb. 2001, doi: 10.1080/00140130118276.</w:t>
+            <w:t xml:space="preserve">, vol. 44, no. 3, pp. 280–294, Feb. 2001, </w:t>
+          </w:r>
+          <w:proofErr w:type="spellStart"/>
+          <w:r>
+            <w:t>doi</w:t>
+          </w:r>
+          <w:proofErr w:type="spellEnd"/>
+          <w:r>
+            <w:t>: 10.1080/00140130118276.</w:t>
           </w:r>
         </w:p>
         <w:p>
@@ -11772,7 +11911,31 @@
           </w:r>
           <w:r>
             <w:tab/>
-            <w:t>D. Pavllo, C. Feichtenhofer, D. Grangier, and M. Auli, “3D human pose estimation in video with temporal convolutions and semi-supervised training,” Nov. 2018, [Online]. Available: http://arxiv.org/abs/1811.11742</w:t>
+            <w:t xml:space="preserve">D. </w:t>
+          </w:r>
+          <w:proofErr w:type="spellStart"/>
+          <w:r>
+            <w:t>Pavllo</w:t>
+          </w:r>
+          <w:proofErr w:type="spellEnd"/>
+          <w:r>
+            <w:t xml:space="preserve">, C. </w:t>
+          </w:r>
+          <w:proofErr w:type="spellStart"/>
+          <w:r>
+            <w:t>Feichtenhofer</w:t>
+          </w:r>
+          <w:proofErr w:type="spellEnd"/>
+          <w:r>
+            <w:t xml:space="preserve">, D. </w:t>
+          </w:r>
+          <w:proofErr w:type="spellStart"/>
+          <w:r>
+            <w:t>Grangier</w:t>
+          </w:r>
+          <w:proofErr w:type="spellEnd"/>
+          <w:r>
+            <w:t>, and M. Auli, “3D human pose estimation in video with temporal convolutions and semi-supervised training,” Nov. 2018, [Online]. Available: http://arxiv.org/abs/1811.11742</w:t>
           </w:r>
         </w:p>
         <w:p>
@@ -11787,17 +11950,57 @@
           </w:r>
           <w:r>
             <w:tab/>
-            <w:t xml:space="preserve">G. Großeholz, D. Soares, and O. von Estorff, “A stabilized central difference scheme for dynamic analysis,” </w:t>
+            <w:t xml:space="preserve">G. </w:t>
+          </w:r>
+          <w:proofErr w:type="spellStart"/>
+          <w:r>
+            <w:t>Großeholz</w:t>
+          </w:r>
+          <w:proofErr w:type="spellEnd"/>
+          <w:r>
+            <w:t xml:space="preserve">, D. Soares, and O. von </w:t>
+          </w:r>
+          <w:proofErr w:type="spellStart"/>
+          <w:r>
+            <w:t>Estorff</w:t>
+          </w:r>
+          <w:proofErr w:type="spellEnd"/>
+          <w:r>
+            <w:t xml:space="preserve">, “A stabilized central difference scheme for dynamic analysis,” </w:t>
           </w:r>
           <w:r>
             <w:rPr>
               <w:i/>
               <w:iCs/>
             </w:rPr>
-            <w:t>Int J Numer Methods Eng</w:t>
-          </w:r>
-          <w:r>
-            <w:t>, vol. 102, no. 11, pp. 1750–1760, Jun. 2015, doi: 10.1002/nme.4869.</w:t>
+            <w:t xml:space="preserve">Int J </w:t>
+          </w:r>
+          <w:proofErr w:type="spellStart"/>
+          <w:r>
+            <w:rPr>
+              <w:i/>
+              <w:iCs/>
+            </w:rPr>
+            <w:t>Numer</w:t>
+          </w:r>
+          <w:proofErr w:type="spellEnd"/>
+          <w:r>
+            <w:rPr>
+              <w:i/>
+              <w:iCs/>
+            </w:rPr>
+            <w:t xml:space="preserve"> Methods Eng</w:t>
+          </w:r>
+          <w:r>
+            <w:t xml:space="preserve">, vol. 102, no. 11, pp. 1750–1760, Jun. 2015, </w:t>
+          </w:r>
+          <w:proofErr w:type="spellStart"/>
+          <w:r>
+            <w:t>doi</w:t>
+          </w:r>
+          <w:proofErr w:type="spellEnd"/>
+          <w:r>
+            <w:t>: 10.1002/nme.4869.</w:t>
           </w:r>
         </w:p>
         <w:p>
@@ -11812,7 +12015,31 @@
           </w:r>
           <w:r>
             <w:tab/>
-            <w:t xml:space="preserve">M. Jäger, A. Luttmann, and W. Laurig, “Lumbar load during one-handed bricklaying,” </w:t>
+            <w:t xml:space="preserve">M. </w:t>
+          </w:r>
+          <w:proofErr w:type="spellStart"/>
+          <w:r>
+            <w:t>Jäger</w:t>
+          </w:r>
+          <w:proofErr w:type="spellEnd"/>
+          <w:r>
+            <w:t xml:space="preserve">, A. </w:t>
+          </w:r>
+          <w:proofErr w:type="spellStart"/>
+          <w:r>
+            <w:t>Luttmann</w:t>
+          </w:r>
+          <w:proofErr w:type="spellEnd"/>
+          <w:r>
+            <w:t xml:space="preserve">, and W. </w:t>
+          </w:r>
+          <w:proofErr w:type="spellStart"/>
+          <w:r>
+            <w:t>Laurig</w:t>
+          </w:r>
+          <w:proofErr w:type="spellEnd"/>
+          <w:r>
+            <w:t xml:space="preserve">, “Lumbar load during one-handed bricklaying,” </w:t>
           </w:r>
           <w:r>
             <w:rPr>
@@ -11822,7 +12049,15 @@
             <w:t>Int J Ind Ergon</w:t>
           </w:r>
           <w:r>
-            <w:t>, vol. 8, no. 3, pp. 261–277, Nov. 1991, doi: 10.1016/0169-8141(91)90037-M.</w:t>
+            <w:t xml:space="preserve">, vol. 8, no. 3, pp. 261–277, Nov. 1991, </w:t>
+          </w:r>
+          <w:proofErr w:type="spellStart"/>
+          <w:r>
+            <w:t>doi</w:t>
+          </w:r>
+          <w:proofErr w:type="spellEnd"/>
+          <w:r>
+            <w:t>: 10.1016/0169-8141(91)90037-M.</w:t>
           </w:r>
         </w:p>
         <w:p>
@@ -11837,7 +12072,31 @@
           </w:r>
           <w:r>
             <w:tab/>
-            <w:t>H. K. Ramachandran, S. Pugazhenthi, R. H. Krishnan, V. Devanandh, and A. K. Brahma, “Estimation of mass moment of inertia of human body, when bending forward, for the design of a self-transfer robotic facility Design and Development an 8 DoF Humanoid and Achieving Human Robot Interaction View project MAV, Low Reynolds number flow View project ESTIMATION OF MASS MOMENT OF INERTIA OF HUMAN BODY, WHEN BENDING FORWARD, FOR THE DESIGN OF A SELF-TRANSFER ROBOTIC FACILITY,” 2016. [Online]. Available: https://www.researchgate.net/publication/271292606</w:t>
+            <w:t xml:space="preserve">H. K. Ramachandran, S. </w:t>
+          </w:r>
+          <w:proofErr w:type="spellStart"/>
+          <w:r>
+            <w:t>Pugazhenthi</w:t>
+          </w:r>
+          <w:proofErr w:type="spellEnd"/>
+          <w:r>
+            <w:t xml:space="preserve">, R. H. Krishnan, V. </w:t>
+          </w:r>
+          <w:proofErr w:type="spellStart"/>
+          <w:r>
+            <w:t>Devanandh</w:t>
+          </w:r>
+          <w:proofErr w:type="spellEnd"/>
+          <w:r>
+            <w:t xml:space="preserve">, and A. K. Brahma, “Estimation of mass moment of inertia of human body, when bending forward, for the design of a self-transfer robotic facility Design and Development an 8 </w:t>
+          </w:r>
+          <w:proofErr w:type="spellStart"/>
+          <w:r>
+            <w:t>DoF</w:t>
+          </w:r>
+          <w:proofErr w:type="spellEnd"/>
+          <w:r>
+            <w:t xml:space="preserve"> Humanoid and Achieving Human Robot Interaction View project MAV, Low Reynolds number flow View project ESTIMATION OF MASS MOMENT OF INERTIA OF HUMAN BODY, WHEN BENDING FORWARD, FOR THE DESIGN OF A SELF-TRANSFER ROBOTIC FACILITY,” 2016. [Online]. Available: https://www.researchgate.net/publication/271292606</w:t>
           </w:r>
         </w:p>
         <w:p>
@@ -11852,17 +12111,42 @@
           </w:r>
           <w:r>
             <w:tab/>
-            <w:t xml:space="preserve">P. De Leva, “Adjustments to Zatsiorsky-Seluyanov’s segment inertia parameters,” </w:t>
+            <w:t xml:space="preserve">P. De Leva, “Adjustments to </w:t>
+          </w:r>
+          <w:proofErr w:type="spellStart"/>
+          <w:r>
+            <w:t>Zatsiorsky-Seluyanov’s</w:t>
+          </w:r>
+          <w:proofErr w:type="spellEnd"/>
+          <w:r>
+            <w:t xml:space="preserve"> segment inertia parameters,” </w:t>
           </w:r>
           <w:r>
             <w:rPr>
               <w:i/>
               <w:iCs/>
             </w:rPr>
-            <w:t>J Biomech</w:t>
-          </w:r>
-          <w:r>
-            <w:t>, vol. 29, no. 9, pp. 1223–1230, Sep. 1996, doi: 10.1016/0021-9290(95)00178-6.</w:t>
+            <w:t xml:space="preserve">J </w:t>
+          </w:r>
+          <w:proofErr w:type="spellStart"/>
+          <w:r>
+            <w:rPr>
+              <w:i/>
+              <w:iCs/>
+            </w:rPr>
+            <w:t>Biomech</w:t>
+          </w:r>
+          <w:proofErr w:type="spellEnd"/>
+          <w:r>
+            <w:t xml:space="preserve">, vol. 29, no. 9, pp. 1223–1230, Sep. 1996, </w:t>
+          </w:r>
+          <w:proofErr w:type="spellStart"/>
+          <w:r>
+            <w:t>doi</w:t>
+          </w:r>
+          <w:proofErr w:type="spellEnd"/>
+          <w:r>
+            <w:t>: 10.1016/0021-9290(95)00178-6.</w:t>
           </w:r>
         </w:p>
         <w:p>
@@ -11887,7 +12171,15 @@
             <w:t>Applied Sciences (Switzerland)</w:t>
           </w:r>
           <w:r>
-            <w:t>, vol. 11, no. 2, pp. 1–17, Jan. 2021, doi: 10.3390/app11020726.</w:t>
+            <w:t xml:space="preserve">, vol. 11, no. 2, pp. 1–17, Jan. 2021, </w:t>
+          </w:r>
+          <w:proofErr w:type="spellStart"/>
+          <w:r>
+            <w:t>doi</w:t>
+          </w:r>
+          <w:proofErr w:type="spellEnd"/>
+          <w:r>
+            <w:t>: 10.3390/app11020726.</w:t>
           </w:r>
         </w:p>
         <w:p>
@@ -11909,10 +12201,51 @@
               <w:i/>
               <w:iCs/>
             </w:rPr>
-            <w:t>J Constr Eng Manag</w:t>
-          </w:r>
-          <w:r>
-            <w:t>, vol. 149, no. 1, Jan. 2023, doi: 10.1061/(asce)co.1943-7862.0002434.</w:t>
+            <w:t xml:space="preserve">J </w:t>
+          </w:r>
+          <w:proofErr w:type="spellStart"/>
+          <w:r>
+            <w:rPr>
+              <w:i/>
+              <w:iCs/>
+            </w:rPr>
+            <w:t>Constr</w:t>
+          </w:r>
+          <w:proofErr w:type="spellEnd"/>
+          <w:r>
+            <w:rPr>
+              <w:i/>
+              <w:iCs/>
+            </w:rPr>
+            <w:t xml:space="preserve"> Eng </w:t>
+          </w:r>
+          <w:proofErr w:type="spellStart"/>
+          <w:r>
+            <w:rPr>
+              <w:i/>
+              <w:iCs/>
+            </w:rPr>
+            <w:t>Manag</w:t>
+          </w:r>
+          <w:proofErr w:type="spellEnd"/>
+          <w:r>
+            <w:t xml:space="preserve">, vol. 149, no. 1, Jan. 2023, </w:t>
+          </w:r>
+          <w:proofErr w:type="spellStart"/>
+          <w:r>
+            <w:t>doi</w:t>
+          </w:r>
+          <w:proofErr w:type="spellEnd"/>
+          <w:r>
+            <w:t>: 10.1061/(</w:t>
+          </w:r>
+          <w:proofErr w:type="spellStart"/>
+          <w:r>
+            <w:t>asce</w:t>
+          </w:r>
+          <w:proofErr w:type="spellEnd"/>
+          <w:r>
+            <w:t>)co.1943-7862.0002434.</w:t>
           </w:r>
         </w:p>
         <w:p>
@@ -11927,7 +12260,39 @@
           </w:r>
           <w:r>
             <w:tab/>
-            <w:t xml:space="preserve">S. Gallagher, R. F. Sesek, M. C. Schall, and R. Huangfu, “Development and validation of an easy-to-use risk assessment tool for cumulative low back loading: The Lifting Fatigue Failure Tool (LiFFT),” </w:t>
+            <w:t xml:space="preserve">S. Gallagher, R. F. </w:t>
+          </w:r>
+          <w:proofErr w:type="spellStart"/>
+          <w:r>
+            <w:t>Sesek</w:t>
+          </w:r>
+          <w:proofErr w:type="spellEnd"/>
+          <w:r>
+            <w:t xml:space="preserve">, M. C. </w:t>
+          </w:r>
+          <w:proofErr w:type="spellStart"/>
+          <w:r>
+            <w:t>Schall</w:t>
+          </w:r>
+          <w:proofErr w:type="spellEnd"/>
+          <w:r>
+            <w:t xml:space="preserve">, and R. </w:t>
+          </w:r>
+          <w:proofErr w:type="spellStart"/>
+          <w:r>
+            <w:t>Huangfu</w:t>
+          </w:r>
+          <w:proofErr w:type="spellEnd"/>
+          <w:r>
+            <w:t>, “Development and validation of an easy-to-use risk assessment tool for cumulative low back loading: The Lifting Fatigue Failure Tool (</w:t>
+          </w:r>
+          <w:proofErr w:type="spellStart"/>
+          <w:r>
+            <w:t>LiFFT</w:t>
+          </w:r>
+          <w:proofErr w:type="spellEnd"/>
+          <w:r>
+            <w:t xml:space="preserve">),” </w:t>
           </w:r>
           <w:r>
             <w:rPr>
@@ -11940,7 +12305,15 @@
             <w:t>, vol. 63, pp. 142–</w:t>
           </w:r>
           <w:r>
-            <w:t>150, Sep. 2017, doi: 10.1016/j.apergo.2017.04.016.</w:t>
+            <w:t xml:space="preserve">150, Sep. 2017, </w:t>
+          </w:r>
+          <w:proofErr w:type="spellStart"/>
+          <w:r>
+            <w:t>doi</w:t>
+          </w:r>
+          <w:proofErr w:type="spellEnd"/>
+          <w:r>
+            <w:t>: 10.1016/j.apergo.2017.04.016.</w:t>
           </w:r>
         </w:p>
         <w:p>
@@ -11955,7 +12328,23 @@
           </w:r>
           <w:r>
             <w:tab/>
-            <w:t xml:space="preserve">A. Keller, R. Gunderson, O. Reikeras, and J. Brox, “Reliability of Computed Tomography Measurements of Paraspinal Muscle Cross-Sectional Area and Density in Patients </w:t>
+            <w:t xml:space="preserve">A. Keller, R. Gunderson, O. </w:t>
+          </w:r>
+          <w:proofErr w:type="spellStart"/>
+          <w:r>
+            <w:t>Reikeras</w:t>
+          </w:r>
+          <w:proofErr w:type="spellEnd"/>
+          <w:r>
+            <w:t xml:space="preserve">, and J. </w:t>
+          </w:r>
+          <w:proofErr w:type="spellStart"/>
+          <w:r>
+            <w:t>Brox</w:t>
+          </w:r>
+          <w:proofErr w:type="spellEnd"/>
+          <w:r>
+            <w:t xml:space="preserve">, “Reliability of Computed Tomography Measurements of Paraspinal Muscle Cross-Sectional Area and Density in Patients </w:t>
           </w:r>
           <w:proofErr w:type="gramStart"/>
           <w:r>
@@ -11973,7 +12362,15 @@
             <w:t>Spine (Phila Pa 1976)</w:t>
           </w:r>
           <w:r>
-            <w:t>, vol. 28, no. 13, pp. 1455–1460, Jul. 2003, doi: 10.1097/00007632-200307010-00017.</w:t>
+            <w:t xml:space="preserve">, vol. 28, no. 13, pp. 1455–1460, Jul. 2003, </w:t>
+          </w:r>
+          <w:proofErr w:type="spellStart"/>
+          <w:r>
+            <w:t>doi</w:t>
+          </w:r>
+          <w:proofErr w:type="spellEnd"/>
+          <w:r>
+            <w:t>: 10.1097/00007632-200307010-00017.</w:t>
           </w:r>
         </w:p>
         <w:p>
@@ -11988,17 +12385,42 @@
           </w:r>
           <w:r>
             <w:tab/>
-            <w:t xml:space="preserve">H. Schechtman and D. L. Bader, “In vitro fatigue of human tendons,” </w:t>
+            <w:t xml:space="preserve">H. </w:t>
+          </w:r>
+          <w:proofErr w:type="spellStart"/>
+          <w:r>
+            <w:t>Schechtman</w:t>
+          </w:r>
+          <w:proofErr w:type="spellEnd"/>
+          <w:r>
+            <w:t xml:space="preserve"> and D. L. Bader, “In vitro fatigue of human tendons,” </w:t>
           </w:r>
           <w:r>
             <w:rPr>
               <w:i/>
               <w:iCs/>
             </w:rPr>
-            <w:t>J Biomech</w:t>
-          </w:r>
-          <w:r>
-            <w:t>, vol. 30, no. 8, pp. 829–835, Aug. 1997, doi: 10.1016/S0021-9290(97)00033-X.</w:t>
+            <w:t xml:space="preserve">J </w:t>
+          </w:r>
+          <w:proofErr w:type="spellStart"/>
+          <w:r>
+            <w:rPr>
+              <w:i/>
+              <w:iCs/>
+            </w:rPr>
+            <w:t>Biomech</w:t>
+          </w:r>
+          <w:proofErr w:type="spellEnd"/>
+          <w:r>
+            <w:t xml:space="preserve">, vol. 30, no. 8, pp. 829–835, Aug. 1997, </w:t>
+          </w:r>
+          <w:proofErr w:type="spellStart"/>
+          <w:r>
+            <w:t>doi</w:t>
+          </w:r>
+          <w:proofErr w:type="spellEnd"/>
+          <w:r>
+            <w:t>: 10.1016/S0021-9290(97)00033-X.</w:t>
           </w:r>
         </w:p>
         <w:p>
@@ -12013,15 +12435,15 @@
           </w:r>
           <w:r>
             <w:tab/>
-            <w:t xml:space="preserve">S. Gallagher and M. C. Schall, “Musculoskeletal disorders as a fatigue failure process: evidence, implications and research </w:t>
-          </w:r>
-          <w:proofErr w:type="gramStart"/>
-          <w:r>
-            <w:t>needs</w:t>
-          </w:r>
-          <w:proofErr w:type="gramEnd"/>
-          <w:r>
-            <w:t xml:space="preserve">,” </w:t>
+            <w:t xml:space="preserve">S. Gallagher and M. C. </w:t>
+          </w:r>
+          <w:proofErr w:type="spellStart"/>
+          <w:r>
+            <w:t>Schall</w:t>
+          </w:r>
+          <w:proofErr w:type="spellEnd"/>
+          <w:r>
+            <w:t xml:space="preserve">, “Musculoskeletal disorders as a fatigue failure process: evidence, implications and research needs,” </w:t>
           </w:r>
           <w:r>
             <w:rPr>
@@ -12031,7 +12453,15 @@
             <w:t>Ergonomics</w:t>
           </w:r>
           <w:r>
-            <w:t>, vol. 60, no. 2, pp. 255–269, Feb. 2017, doi: 10.1080/00140139.2016.1208848.</w:t>
+            <w:t xml:space="preserve">, vol. 60, no. 2, pp. 255–269, Feb. 2017, </w:t>
+          </w:r>
+          <w:proofErr w:type="spellStart"/>
+          <w:r>
+            <w:t>doi</w:t>
+          </w:r>
+          <w:proofErr w:type="spellEnd"/>
+          <w:r>
+            <w:t>: 10.1080/00140139.2016.1208848.</w:t>
           </w:r>
         </w:p>
         <w:p>
@@ -12046,7 +12476,31 @@
           </w:r>
           <w:r>
             <w:tab/>
-            <w:t>R. Normaqa, R. Wells, " P Neumann, J. Frank, H. Shannoqbd, and M. Kerrbc, “A comparison of peak vs cumulative physical work exposure risk factors for the reporting of low back pain in the automotive industry,” 1998.</w:t>
+            <w:t xml:space="preserve">R. </w:t>
+          </w:r>
+          <w:proofErr w:type="spellStart"/>
+          <w:r>
+            <w:t>Normaqa</w:t>
+          </w:r>
+          <w:proofErr w:type="spellEnd"/>
+          <w:r>
+            <w:t xml:space="preserve">, R. Wells, " P Neumann, J. Frank, H. </w:t>
+          </w:r>
+          <w:proofErr w:type="spellStart"/>
+          <w:r>
+            <w:t>Shannoqbd</w:t>
+          </w:r>
+          <w:proofErr w:type="spellEnd"/>
+          <w:r>
+            <w:t xml:space="preserve">, and M. </w:t>
+          </w:r>
+          <w:proofErr w:type="spellStart"/>
+          <w:r>
+            <w:t>Kerrbc</w:t>
+          </w:r>
+          <w:proofErr w:type="spellEnd"/>
+          <w:r>
+            <w:t>, “A comparison of peak vs cumulative physical work exposure risk factors for the reporting of low back pain in the automotive industry,” 1998.</w:t>
           </w:r>
         </w:p>
         <w:p>
@@ -12061,17 +12515,66 @@
           </w:r>
           <w:r>
             <w:tab/>
-            <w:t xml:space="preserve">J. Ryu, A. Alwasel, C. T. Haas, and E. Abdel-Rahman, “Analysis of Relationships between Body Load and Training, Work Methods, and Work Rate: Overcoming the Novice Mason’s Risk Hump,” </w:t>
+            <w:t xml:space="preserve">J. Ryu, A. </w:t>
+          </w:r>
+          <w:proofErr w:type="spellStart"/>
+          <w:r>
+            <w:t>Alwasel</w:t>
+          </w:r>
+          <w:proofErr w:type="spellEnd"/>
+          <w:r>
+            <w:t xml:space="preserve">, C. T. Haas, and E. Abdel-Rahman, “Analysis of Relationships between Body Load and Training, Work Methods, and Work Rate: Overcoming the Novice Mason’s Risk Hump,” </w:t>
           </w:r>
           <w:r>
             <w:rPr>
               <w:i/>
               <w:iCs/>
             </w:rPr>
-            <w:t>J Constr Eng Manag</w:t>
-          </w:r>
-          <w:r>
-            <w:t>, vol. 146, no. 8, Aug. 2020, doi: 10.1061/(asce)co.1943-7862.0001889.</w:t>
+            <w:t xml:space="preserve">J </w:t>
+          </w:r>
+          <w:proofErr w:type="spellStart"/>
+          <w:r>
+            <w:rPr>
+              <w:i/>
+              <w:iCs/>
+            </w:rPr>
+            <w:t>Constr</w:t>
+          </w:r>
+          <w:proofErr w:type="spellEnd"/>
+          <w:r>
+            <w:rPr>
+              <w:i/>
+              <w:iCs/>
+            </w:rPr>
+            <w:t xml:space="preserve"> Eng </w:t>
+          </w:r>
+          <w:proofErr w:type="spellStart"/>
+          <w:r>
+            <w:rPr>
+              <w:i/>
+              <w:iCs/>
+            </w:rPr>
+            <w:t>Manag</w:t>
+          </w:r>
+          <w:proofErr w:type="spellEnd"/>
+          <w:r>
+            <w:t xml:space="preserve">, vol. 146, no. 8, Aug. 2020, </w:t>
+          </w:r>
+          <w:proofErr w:type="spellStart"/>
+          <w:r>
+            <w:t>doi</w:t>
+          </w:r>
+          <w:proofErr w:type="spellEnd"/>
+          <w:r>
+            <w:t>: 10.1061/(</w:t>
+          </w:r>
+          <w:proofErr w:type="spellStart"/>
+          <w:r>
+            <w:t>asce</w:t>
+          </w:r>
+          <w:proofErr w:type="spellEnd"/>
+          <w:r>
+            <w:t>)co.1943-7862.0001889.</w:t>
           </w:r>
         </w:p>
         <w:p>
@@ -12086,17 +12589,66 @@
           </w:r>
           <w:r>
             <w:tab/>
-            <w:t xml:space="preserve">D. P. Armstrong, A. R. Budarick, C. E. E. Pegg, R. B. Graham, and S. L. Fischer, “Feature Detection and Biomechanical Analysis to Objectively Identify High Exposure Movement Strategies When Performing the EPIC Lift Capacity test,” </w:t>
+            <w:t xml:space="preserve">D. P. Armstrong, A. R. </w:t>
+          </w:r>
+          <w:proofErr w:type="spellStart"/>
+          <w:r>
+            <w:t>Budarick</w:t>
+          </w:r>
+          <w:proofErr w:type="spellEnd"/>
+          <w:r>
+            <w:t xml:space="preserve">, C. E. E. </w:t>
+          </w:r>
+          <w:proofErr w:type="spellStart"/>
+          <w:r>
+            <w:t>Pegg</w:t>
+          </w:r>
+          <w:proofErr w:type="spellEnd"/>
+          <w:r>
+            <w:t xml:space="preserve">, R. B. Graham, and S. L. Fischer, “Feature Detection and Biomechanical Analysis to Objectively Identify High Exposure Movement Strategies When Performing the EPIC Lift Capacity test,” </w:t>
           </w:r>
           <w:r>
             <w:rPr>
               <w:i/>
               <w:iCs/>
             </w:rPr>
-            <w:t>J Occup Rehabil</w:t>
-          </w:r>
-          <w:r>
-            <w:t>, vol. 31, no. 1, pp. 50–62, Mar. 2021, doi: 10.1007/s10926-020-09890-2.</w:t>
+            <w:t xml:space="preserve">J </w:t>
+          </w:r>
+          <w:proofErr w:type="spellStart"/>
+          <w:r>
+            <w:rPr>
+              <w:i/>
+              <w:iCs/>
+            </w:rPr>
+            <w:t>Occup</w:t>
+          </w:r>
+          <w:proofErr w:type="spellEnd"/>
+          <w:r>
+            <w:rPr>
+              <w:i/>
+              <w:iCs/>
+            </w:rPr>
+            <w:t xml:space="preserve"> </w:t>
+          </w:r>
+          <w:proofErr w:type="spellStart"/>
+          <w:r>
+            <w:rPr>
+              <w:i/>
+              <w:iCs/>
+            </w:rPr>
+            <w:t>Rehabil</w:t>
+          </w:r>
+          <w:proofErr w:type="spellEnd"/>
+          <w:r>
+            <w:t xml:space="preserve">, vol. 31, no. 1, pp. 50–62, Mar. 2021, </w:t>
+          </w:r>
+          <w:proofErr w:type="spellStart"/>
+          <w:r>
+            <w:t>doi</w:t>
+          </w:r>
+          <w:proofErr w:type="spellEnd"/>
+          <w:r>
+            <w:t>: 10.1007/s10926-020-09890-2.</w:t>
           </w:r>
         </w:p>
         <w:p>
@@ -12121,7 +12673,15 @@
             <w:t>Work</w:t>
           </w:r>
           <w:r>
-            <w:t>, vol. 63, no. 4, pp. 603–613, 2019, doi: 10.3233/WOR-192955.</w:t>
+            <w:t xml:space="preserve">, vol. 63, no. 4, pp. 603–613, 2019, </w:t>
+          </w:r>
+          <w:proofErr w:type="spellStart"/>
+          <w:r>
+            <w:t>doi</w:t>
+          </w:r>
+          <w:proofErr w:type="spellEnd"/>
+          <w:r>
+            <w:t>: 10.3233/WOR-192955.</w:t>
           </w:r>
         </w:p>
         <w:p>
@@ -12136,7 +12696,15 @@
           </w:r>
           <w:r>
             <w:tab/>
-            <w:t xml:space="preserve">H. K. Kim and Y. Zhang, “Estimation of lumbar spinal loading and trunk muscle forces during asymmetric lifting tasks: application of whole-body musculoskeletal modelling in OpenSim,” </w:t>
+            <w:t xml:space="preserve">H. K. Kim and Y. Zhang, “Estimation of lumbar spinal loading and trunk muscle forces during asymmetric lifting tasks: application of whole-body musculoskeletal modelling in </w:t>
+          </w:r>
+          <w:proofErr w:type="spellStart"/>
+          <w:r>
+            <w:t>OpenSim</w:t>
+          </w:r>
+          <w:proofErr w:type="spellEnd"/>
+          <w:r>
+            <w:t xml:space="preserve">,” </w:t>
           </w:r>
           <w:r>
             <w:rPr>
@@ -12146,7 +12714,15 @@
             <w:t>Ergonomics</w:t>
           </w:r>
           <w:r>
-            <w:t>, vol. 60, no. 4, pp. 563–576, Apr. 2017, doi: 10.1080/00140139.2016.1191679.</w:t>
+            <w:t xml:space="preserve">, vol. 60, no. 4, pp. 563–576, Apr. 2017, </w:t>
+          </w:r>
+          <w:proofErr w:type="spellStart"/>
+          <w:r>
+            <w:t>doi</w:t>
+          </w:r>
+          <w:proofErr w:type="spellEnd"/>
+          <w:r>
+            <w:t>: 10.1080/00140139.2016.1191679.</w:t>
           </w:r>
         </w:p>
         <w:p>
@@ -12217,19 +12793,7 @@
         <w:rPr>
           <w:rFonts w:ascii="Arial" w:hAnsi="Arial" w:cs="Arial"/>
         </w:rPr>
-        <w:t>Table 2. Total lumbar compressive force a</w:t>
-      </w:r>
-      <w:r>
-        <w:rPr>
-          <w:rFonts w:ascii="Arial" w:hAnsi="Arial" w:cs="Arial"/>
-        </w:rPr>
-        <w:t xml:space="preserve"> </w:t>
-      </w:r>
-      <w:r>
-        <w:rPr>
-          <w:rFonts w:ascii="Arial" w:hAnsi="Arial" w:cs="Arial"/>
-        </w:rPr>
-        <w:t>different spine angle in one repetition</w:t>
+        <w:t>Table 2. Total lumbar compressive force a different spine angle in one repetition</w:t>
       </w:r>
     </w:p>
     <w:tbl>
@@ -12297,23 +12861,7 @@
                 <w:sz w:val="20"/>
                 <w:szCs w:val="20"/>
               </w:rPr>
-              <w:t>Spine</w:t>
-            </w:r>
-            <w:r>
-              <w:rPr>
-                <w:rFonts w:ascii="Arial" w:hAnsi="Arial" w:cs="Arial"/>
-                <w:sz w:val="20"/>
-                <w:szCs w:val="20"/>
-              </w:rPr>
-              <w:t xml:space="preserve"> </w:t>
-            </w:r>
-            <w:r>
-              <w:rPr>
-                <w:rFonts w:ascii="Arial" w:hAnsi="Arial" w:cs="Arial"/>
-                <w:sz w:val="20"/>
-                <w:szCs w:val="20"/>
-              </w:rPr>
-              <w:t>Angle (degree)</w:t>
+              <w:t>Spine Angle (degree)</w:t>
             </w:r>
           </w:p>
         </w:tc>
@@ -12340,23 +12888,7 @@
                 <w:sz w:val="20"/>
                 <w:szCs w:val="20"/>
               </w:rPr>
-              <w:t>Total</w:t>
-            </w:r>
-            <w:r>
-              <w:rPr>
-                <w:rFonts w:ascii="Arial" w:hAnsi="Arial" w:cs="Arial"/>
-                <w:sz w:val="20"/>
-                <w:szCs w:val="20"/>
-              </w:rPr>
-              <w:t xml:space="preserve"> </w:t>
-            </w:r>
-            <w:r>
-              <w:rPr>
-                <w:rFonts w:ascii="Arial" w:hAnsi="Arial" w:cs="Arial"/>
-                <w:sz w:val="20"/>
-                <w:szCs w:val="20"/>
-              </w:rPr>
-              <w:t>Lumbar Compressive Force (N)</w:t>
+              <w:t>Total Lumbar Compressive Force (N)</w:t>
             </w:r>
           </w:p>
         </w:tc>
@@ -13571,7 +14103,7 @@
 </file>
 
 <file path=word/endnotes.xml><?xml version="1.0" encoding="utf-8"?>
-<w:endnotes xmlns:wpc="http://schemas.microsoft.com/office/word/2010/wordprocessingCanvas" xmlns:cx="http://schemas.microsoft.com/office/drawing/2014/chartex" xmlns:cx1="http://schemas.microsoft.com/office/drawing/2015/9/8/chartex" xmlns:cx2="http://schemas.microsoft.com/office/drawing/2015/10/21/chartex" xmlns:cx3="http://schemas.microsoft.com/office/drawing/2016/5/9/chartex" xmlns:cx4="http://schemas.microsoft.com/office/drawing/2016/5/10/chartex" xmlns:cx5="http://schemas.microsoft.com/office/drawing/2016/5/11/chartex" xmlns:cx6="http://schemas.microsoft.com/office/drawing/2016/5/12/chartex" xmlns:cx7="http://schemas.microsoft.com/office/drawing/2016/5/13/chartex" xmlns:cx8="http://schemas.microsoft.com/office/drawing/2016/5/14/chartex" xmlns:mc="http://schemas.openxmlformats.org/markup-compatibility/2006" xmlns:aink="http://schemas.microsoft.com/office/drawing/2016/ink" xmlns:am3d="http://schemas.microsoft.com/office/drawing/2017/model3d" xmlns:o="urn:schemas-microsoft-com:office:office" xmlns:oel="http://schemas.microsoft.com/office/2019/extlst" xmlns:r="http://schemas.openxmlformats.org/officeDocument/2006/relationships" xmlns:m="http://schemas.openxmlformats.org/officeDocument/2006/math" xmlns:v="urn:schemas-microsoft-com:vml" xmlns:wp14="http://schemas.microsoft.com/office/word/2010/wordprocessingDrawing" xmlns:wp="http://schemas.openxmlformats.org/drawingml/2006/wordprocessingDrawing" xmlns:w10="urn:schemas-microsoft-com:office:word" xmlns:w="http://schemas.openxmlformats.org/wordprocessingml/2006/main" xmlns:w14="http://schemas.microsoft.com/office/word/2010/wordml" xmlns:w15="http://schemas.microsoft.com/office/word/2012/wordml" xmlns:w16cex="http://schemas.microsoft.com/office/word/2018/wordml/cex" xmlns:w16cid="http://schemas.microsoft.com/office/word/2016/wordml/cid" xmlns:w16="http://schemas.microsoft.com/office/word/2018/wordml" xmlns:w16sdtdh="http://schemas.microsoft.com/office/word/2020/wordml/sdtdatahash" xmlns:w16se="http://schemas.microsoft.com/office/word/2015/wordml/symex" xmlns:wpg="http://schemas.microsoft.com/office/word/2010/wordprocessingGroup" xmlns:wpi="http://schemas.microsoft.com/office/word/2010/wordprocessingInk" xmlns:wne="http://schemas.microsoft.com/office/word/2006/wordml" xmlns:wps="http://schemas.microsoft.com/office/word/2010/wordprocessingShape" mc:Ignorable="w14 w15 w16se w16cid w16 w16cex w16sdtdh wp14">
+<w:endnotes xmlns:wpc="http://schemas.microsoft.com/office/word/2010/wordprocessingCanvas" xmlns:cx="http://schemas.microsoft.com/office/drawing/2014/chartex" xmlns:cx1="http://schemas.microsoft.com/office/drawing/2015/9/8/chartex" xmlns:cx2="http://schemas.microsoft.com/office/drawing/2015/10/21/chartex" xmlns:cx3="http://schemas.microsoft.com/office/drawing/2016/5/9/chartex" xmlns:cx4="http://schemas.microsoft.com/office/drawing/2016/5/10/chartex" xmlns:cx5="http://schemas.microsoft.com/office/drawing/2016/5/11/chartex" xmlns:cx6="http://schemas.microsoft.com/office/drawing/2016/5/12/chartex" xmlns:cx7="http://schemas.microsoft.com/office/drawing/2016/5/13/chartex" xmlns:cx8="http://schemas.microsoft.com/office/drawing/2016/5/14/chartex" xmlns:mc="http://schemas.openxmlformats.org/markup-compatibility/2006" xmlns:aink="http://schemas.microsoft.com/office/drawing/2016/ink" xmlns:am3d="http://schemas.microsoft.com/office/drawing/2017/model3d" xmlns:o="urn:schemas-microsoft-com:office:office" xmlns:oel="http://schemas.microsoft.com/office/2019/extlst" xmlns:r="http://schemas.openxmlformats.org/officeDocument/2006/relationships" xmlns:m="http://schemas.openxmlformats.org/officeDocument/2006/math" xmlns:v="urn:schemas-microsoft-com:vml" xmlns:wp14="http://schemas.microsoft.com/office/word/2010/wordprocessingDrawing" xmlns:wp="http://schemas.openxmlformats.org/drawingml/2006/wordprocessingDrawing" xmlns:w10="urn:schemas-microsoft-com:office:word" xmlns:w="http://schemas.openxmlformats.org/wordprocessingml/2006/main" xmlns:w14="http://schemas.microsoft.com/office/word/2010/wordml" xmlns:w15="http://schemas.microsoft.com/office/word/2012/wordml" xmlns:w16cex="http://schemas.microsoft.com/office/word/2018/wordml/cex" xmlns:w16cid="http://schemas.microsoft.com/office/word/2016/wordml/cid" xmlns:w16="http://schemas.microsoft.com/office/word/2018/wordml" xmlns:w16du="http://schemas.microsoft.com/office/word/2023/wordml/word16du" xmlns:w16sdtdh="http://schemas.microsoft.com/office/word/2020/wordml/sdtdatahash" xmlns:w16se="http://schemas.microsoft.com/office/word/2015/wordml/symex" xmlns:wpg="http://schemas.microsoft.com/office/word/2010/wordprocessingGroup" xmlns:wpi="http://schemas.microsoft.com/office/word/2010/wordprocessingInk" xmlns:wne="http://schemas.microsoft.com/office/word/2006/wordml" xmlns:wps="http://schemas.microsoft.com/office/word/2010/wordprocessingShape" mc:Ignorable="w14 w15 w16se w16cid w16 w16cex w16sdtdh wp14">
   <w:endnote w:type="separator" w:id="-1">
     <w:p>
       <w:r>
@@ -13590,7 +14122,7 @@
 </file>
 
 <file path=word/footer1.xml><?xml version="1.0" encoding="utf-8"?>
-<w:ftr xmlns:wpc="http://schemas.microsoft.com/office/word/2010/wordprocessingCanvas" xmlns:cx="http://schemas.microsoft.com/office/drawing/2014/chartex" xmlns:cx1="http://schemas.microsoft.com/office/drawing/2015/9/8/chartex" xmlns:cx2="http://schemas.microsoft.com/office/drawing/2015/10/21/chartex" xmlns:cx3="http://schemas.microsoft.com/office/drawing/2016/5/9/chartex" xmlns:cx4="http://schemas.microsoft.com/office/drawing/2016/5/10/chartex" xmlns:cx5="http://schemas.microsoft.com/office/drawing/2016/5/11/chartex" xmlns:cx6="http://schemas.microsoft.com/office/drawing/2016/5/12/chartex" xmlns:cx7="http://schemas.microsoft.com/office/drawing/2016/5/13/chartex" xmlns:cx8="http://schemas.microsoft.com/office/drawing/2016/5/14/chartex" xmlns:mc="http://schemas.openxmlformats.org/markup-compatibility/2006" xmlns:aink="http://schemas.microsoft.com/office/drawing/2016/ink" xmlns:am3d="http://schemas.microsoft.com/office/drawing/2017/model3d" xmlns:o="urn:schemas-microsoft-com:office:office" xmlns:oel="http://schemas.microsoft.com/office/2019/extlst" xmlns:r="http://schemas.openxmlformats.org/officeDocument/2006/relationships" xmlns:m="http://schemas.openxmlformats.org/officeDocument/2006/math" xmlns:v="urn:schemas-microsoft-com:vml" xmlns:wp14="http://schemas.microsoft.com/office/word/2010/wordprocessingDrawing" xmlns:wp="http://schemas.openxmlformats.org/drawingml/2006/wordprocessingDrawing" xmlns:w10="urn:schemas-microsoft-com:office:word" xmlns:w="http://schemas.openxmlformats.org/wordprocessingml/2006/main" xmlns:w14="http://schemas.microsoft.com/office/word/2010/wordml" xmlns:w15="http://schemas.microsoft.com/office/word/2012/wordml" xmlns:w16cex="http://schemas.microsoft.com/office/word/2018/wordml/cex" xmlns:w16cid="http://schemas.microsoft.com/office/word/2016/wordml/cid" xmlns:w16="http://schemas.microsoft.com/office/word/2018/wordml" xmlns:w16sdtdh="http://schemas.microsoft.com/office/word/2020/wordml/sdtdatahash" xmlns:w16se="http://schemas.microsoft.com/office/word/2015/wordml/symex" xmlns:wpg="http://schemas.microsoft.com/office/word/2010/wordprocessingGroup" xmlns:wpi="http://schemas.microsoft.com/office/word/2010/wordprocessingInk" xmlns:wne="http://schemas.microsoft.com/office/word/2006/wordml" xmlns:wps="http://schemas.microsoft.com/office/word/2010/wordprocessingShape" mc:Ignorable="w14 w15 w16se w16cid w16 w16cex w16sdtdh wp14">
+<w:ftr xmlns:wpc="http://schemas.microsoft.com/office/word/2010/wordprocessingCanvas" xmlns:cx="http://schemas.microsoft.com/office/drawing/2014/chartex" xmlns:cx1="http://schemas.microsoft.com/office/drawing/2015/9/8/chartex" xmlns:cx2="http://schemas.microsoft.com/office/drawing/2015/10/21/chartex" xmlns:cx3="http://schemas.microsoft.com/office/drawing/2016/5/9/chartex" xmlns:cx4="http://schemas.microsoft.com/office/drawing/2016/5/10/chartex" xmlns:cx5="http://schemas.microsoft.com/office/drawing/2016/5/11/chartex" xmlns:cx6="http://schemas.microsoft.com/office/drawing/2016/5/12/chartex" xmlns:cx7="http://schemas.microsoft.com/office/drawing/2016/5/13/chartex" xmlns:cx8="http://schemas.microsoft.com/office/drawing/2016/5/14/chartex" xmlns:mc="http://schemas.openxmlformats.org/markup-compatibility/2006" xmlns:aink="http://schemas.microsoft.com/office/drawing/2016/ink" xmlns:am3d="http://schemas.microsoft.com/office/drawing/2017/model3d" xmlns:o="urn:schemas-microsoft-com:office:office" xmlns:oel="http://schemas.microsoft.com/office/2019/extlst" xmlns:r="http://schemas.openxmlformats.org/officeDocument/2006/relationships" xmlns:m="http://schemas.openxmlformats.org/officeDocument/2006/math" xmlns:v="urn:schemas-microsoft-com:vml" xmlns:wp14="http://schemas.microsoft.com/office/word/2010/wordprocessingDrawing" xmlns:wp="http://schemas.openxmlformats.org/drawingml/2006/wordprocessingDrawing" xmlns:w10="urn:schemas-microsoft-com:office:word" xmlns:w="http://schemas.openxmlformats.org/wordprocessingml/2006/main" xmlns:w14="http://schemas.microsoft.com/office/word/2010/wordml" xmlns:w15="http://schemas.microsoft.com/office/word/2012/wordml" xmlns:w16cex="http://schemas.microsoft.com/office/word/2018/wordml/cex" xmlns:w16cid="http://schemas.microsoft.com/office/word/2016/wordml/cid" xmlns:w16="http://schemas.microsoft.com/office/word/2018/wordml" xmlns:w16du="http://schemas.microsoft.com/office/word/2023/wordml/word16du" xmlns:w16sdtdh="http://schemas.microsoft.com/office/word/2020/wordml/sdtdatahash" xmlns:w16se="http://schemas.microsoft.com/office/word/2015/wordml/symex" xmlns:wpg="http://schemas.microsoft.com/office/word/2010/wordprocessingGroup" xmlns:wpi="http://schemas.microsoft.com/office/word/2010/wordprocessingInk" xmlns:wne="http://schemas.microsoft.com/office/word/2006/wordml" xmlns:wps="http://schemas.microsoft.com/office/word/2010/wordprocessingShape" mc:Ignorable="w14 w15 w16se w16cid w16 w16cex w16sdtdh wp14">
   <w:p>
     <w:pPr>
       <w:pStyle w:val="Footer"/>
@@ -13600,7 +14132,7 @@
 </file>
 
 <file path=word/footer2.xml><?xml version="1.0" encoding="utf-8"?>
-<w:ftr xmlns:wpc="http://schemas.microsoft.com/office/word/2010/wordprocessingCanvas" xmlns:cx="http://schemas.microsoft.com/office/drawing/2014/chartex" xmlns:cx1="http://schemas.microsoft.com/office/drawing/2015/9/8/chartex" xmlns:cx2="http://schemas.microsoft.com/office/drawing/2015/10/21/chartex" xmlns:cx3="http://schemas.microsoft.com/office/drawing/2016/5/9/chartex" xmlns:cx4="http://schemas.microsoft.com/office/drawing/2016/5/10/chartex" xmlns:cx5="http://schemas.microsoft.com/office/drawing/2016/5/11/chartex" xmlns:cx6="http://schemas.microsoft.com/office/drawing/2016/5/12/chartex" xmlns:cx7="http://schemas.microsoft.com/office/drawing/2016/5/13/chartex" xmlns:cx8="http://schemas.microsoft.com/office/drawing/2016/5/14/chartex" xmlns:mc="http://schemas.openxmlformats.org/markup-compatibility/2006" xmlns:aink="http://schemas.microsoft.com/office/drawing/2016/ink" xmlns:am3d="http://schemas.microsoft.com/office/drawing/2017/model3d" xmlns:o="urn:schemas-microsoft-com:office:office" xmlns:oel="http://schemas.microsoft.com/office/2019/extlst" xmlns:r="http://schemas.openxmlformats.org/officeDocument/2006/relationships" xmlns:m="http://schemas.openxmlformats.org/officeDocument/2006/math" xmlns:v="urn:schemas-microsoft-com:vml" xmlns:wp14="http://schemas.microsoft.com/office/word/2010/wordprocessingDrawing" xmlns:wp="http://schemas.openxmlformats.org/drawingml/2006/wordprocessingDrawing" xmlns:w10="urn:schemas-microsoft-com:office:word" xmlns:w="http://schemas.openxmlformats.org/wordprocessingml/2006/main" xmlns:w14="http://schemas.microsoft.com/office/word/2010/wordml" xmlns:w15="http://schemas.microsoft.com/office/word/2012/wordml" xmlns:w16cex="http://schemas.microsoft.com/office/word/2018/wordml/cex" xmlns:w16cid="http://schemas.microsoft.com/office/word/2016/wordml/cid" xmlns:w16="http://schemas.microsoft.com/office/word/2018/wordml" xmlns:w16sdtdh="http://schemas.microsoft.com/office/word/2020/wordml/sdtdatahash" xmlns:w16se="http://schemas.microsoft.com/office/word/2015/wordml/symex" xmlns:wpg="http://schemas.microsoft.com/office/word/2010/wordprocessingGroup" xmlns:wpi="http://schemas.microsoft.com/office/word/2010/wordprocessingInk" xmlns:wne="http://schemas.microsoft.com/office/word/2006/wordml" xmlns:wps="http://schemas.microsoft.com/office/word/2010/wordprocessingShape" mc:Ignorable="w14 w15 w16se w16cid w16 w16cex w16sdtdh wp14">
+<w:ftr xmlns:wpc="http://schemas.microsoft.com/office/word/2010/wordprocessingCanvas" xmlns:cx="http://schemas.microsoft.com/office/drawing/2014/chartex" xmlns:cx1="http://schemas.microsoft.com/office/drawing/2015/9/8/chartex" xmlns:cx2="http://schemas.microsoft.com/office/drawing/2015/10/21/chartex" xmlns:cx3="http://schemas.microsoft.com/office/drawing/2016/5/9/chartex" xmlns:cx4="http://schemas.microsoft.com/office/drawing/2016/5/10/chartex" xmlns:cx5="http://schemas.microsoft.com/office/drawing/2016/5/11/chartex" xmlns:cx6="http://schemas.microsoft.com/office/drawing/2016/5/12/chartex" xmlns:cx7="http://schemas.microsoft.com/office/drawing/2016/5/13/chartex" xmlns:cx8="http://schemas.microsoft.com/office/drawing/2016/5/14/chartex" xmlns:mc="http://schemas.openxmlformats.org/markup-compatibility/2006" xmlns:aink="http://schemas.microsoft.com/office/drawing/2016/ink" xmlns:am3d="http://schemas.microsoft.com/office/drawing/2017/model3d" xmlns:o="urn:schemas-microsoft-com:office:office" xmlns:oel="http://schemas.microsoft.com/office/2019/extlst" xmlns:r="http://schemas.openxmlformats.org/officeDocument/2006/relationships" xmlns:m="http://schemas.openxmlformats.org/officeDocument/2006/math" xmlns:v="urn:schemas-microsoft-com:vml" xmlns:wp14="http://schemas.microsoft.com/office/word/2010/wordprocessingDrawing" xmlns:wp="http://schemas.openxmlformats.org/drawingml/2006/wordprocessingDrawing" xmlns:w10="urn:schemas-microsoft-com:office:word" xmlns:w="http://schemas.openxmlformats.org/wordprocessingml/2006/main" xmlns:w14="http://schemas.microsoft.com/office/word/2010/wordml" xmlns:w15="http://schemas.microsoft.com/office/word/2012/wordml" xmlns:w16cex="http://schemas.microsoft.com/office/word/2018/wordml/cex" xmlns:w16cid="http://schemas.microsoft.com/office/word/2016/wordml/cid" xmlns:w16="http://schemas.microsoft.com/office/word/2018/wordml" xmlns:w16du="http://schemas.microsoft.com/office/word/2023/wordml/word16du" xmlns:w16sdtdh="http://schemas.microsoft.com/office/word/2020/wordml/sdtdatahash" xmlns:w16se="http://schemas.microsoft.com/office/word/2015/wordml/symex" xmlns:wpg="http://schemas.microsoft.com/office/word/2010/wordprocessingGroup" xmlns:wpi="http://schemas.microsoft.com/office/word/2010/wordprocessingInk" xmlns:wne="http://schemas.microsoft.com/office/word/2006/wordml" xmlns:wps="http://schemas.microsoft.com/office/word/2010/wordprocessingShape" mc:Ignorable="w14 w15 w16se w16cid w16 w16cex w16sdtdh wp14">
   <w:p>
     <w:pPr>
       <w:pStyle w:val="Footer"/>
@@ -13621,7 +14153,7 @@
 </file>
 
 <file path=word/footer3.xml><?xml version="1.0" encoding="utf-8"?>
-<w:ftr xmlns:wpc="http://schemas.microsoft.com/office/word/2010/wordprocessingCanvas" xmlns:cx="http://schemas.microsoft.com/office/drawing/2014/chartex" xmlns:cx1="http://schemas.microsoft.com/office/drawing/2015/9/8/chartex" xmlns:cx2="http://schemas.microsoft.com/office/drawing/2015/10/21/chartex" xmlns:cx3="http://schemas.microsoft.com/office/drawing/2016/5/9/chartex" xmlns:cx4="http://schemas.microsoft.com/office/drawing/2016/5/10/chartex" xmlns:cx5="http://schemas.microsoft.com/office/drawing/2016/5/11/chartex" xmlns:cx6="http://schemas.microsoft.com/office/drawing/2016/5/12/chartex" xmlns:cx7="http://schemas.microsoft.com/office/drawing/2016/5/13/chartex" xmlns:cx8="http://schemas.microsoft.com/office/drawing/2016/5/14/chartex" xmlns:mc="http://schemas.openxmlformats.org/markup-compatibility/2006" xmlns:aink="http://schemas.microsoft.com/office/drawing/2016/ink" xmlns:am3d="http://schemas.microsoft.com/office/drawing/2017/model3d" xmlns:o="urn:schemas-microsoft-com:office:office" xmlns:oel="http://schemas.microsoft.com/office/2019/extlst" xmlns:r="http://schemas.openxmlformats.org/officeDocument/2006/relationships" xmlns:m="http://schemas.openxmlformats.org/officeDocument/2006/math" xmlns:v="urn:schemas-microsoft-com:vml" xmlns:wp14="http://schemas.microsoft.com/office/word/2010/wordprocessingDrawing" xmlns:wp="http://schemas.openxmlformats.org/drawingml/2006/wordprocessingDrawing" xmlns:w10="urn:schemas-microsoft-com:office:word" xmlns:w="http://schemas.openxmlformats.org/wordprocessingml/2006/main" xmlns:w14="http://schemas.microsoft.com/office/word/2010/wordml" xmlns:w15="http://schemas.microsoft.com/office/word/2012/wordml" xmlns:w16cex="http://schemas.microsoft.com/office/word/2018/wordml/cex" xmlns:w16cid="http://schemas.microsoft.com/office/word/2016/wordml/cid" xmlns:w16="http://schemas.microsoft.com/office/word/2018/wordml" xmlns:w16sdtdh="http://schemas.microsoft.com/office/word/2020/wordml/sdtdatahash" xmlns:w16se="http://schemas.microsoft.com/office/word/2015/wordml/symex" xmlns:wpg="http://schemas.microsoft.com/office/word/2010/wordprocessingGroup" xmlns:wpi="http://schemas.microsoft.com/office/word/2010/wordprocessingInk" xmlns:wne="http://schemas.microsoft.com/office/word/2006/wordml" xmlns:wps="http://schemas.microsoft.com/office/word/2010/wordprocessingShape" mc:Ignorable="w14 w15 w16se w16cid w16 w16cex w16sdtdh wp14">
+<w:ftr xmlns:wpc="http://schemas.microsoft.com/office/word/2010/wordprocessingCanvas" xmlns:cx="http://schemas.microsoft.com/office/drawing/2014/chartex" xmlns:cx1="http://schemas.microsoft.com/office/drawing/2015/9/8/chartex" xmlns:cx2="http://schemas.microsoft.com/office/drawing/2015/10/21/chartex" xmlns:cx3="http://schemas.microsoft.com/office/drawing/2016/5/9/chartex" xmlns:cx4="http://schemas.microsoft.com/office/drawing/2016/5/10/chartex" xmlns:cx5="http://schemas.microsoft.com/office/drawing/2016/5/11/chartex" xmlns:cx6="http://schemas.microsoft.com/office/drawing/2016/5/12/chartex" xmlns:cx7="http://schemas.microsoft.com/office/drawing/2016/5/13/chartex" xmlns:cx8="http://schemas.microsoft.com/office/drawing/2016/5/14/chartex" xmlns:mc="http://schemas.openxmlformats.org/markup-compatibility/2006" xmlns:aink="http://schemas.microsoft.com/office/drawing/2016/ink" xmlns:am3d="http://schemas.microsoft.com/office/drawing/2017/model3d" xmlns:o="urn:schemas-microsoft-com:office:office" xmlns:oel="http://schemas.microsoft.com/office/2019/extlst" xmlns:r="http://schemas.openxmlformats.org/officeDocument/2006/relationships" xmlns:m="http://schemas.openxmlformats.org/officeDocument/2006/math" xmlns:v="urn:schemas-microsoft-com:vml" xmlns:wp14="http://schemas.microsoft.com/office/word/2010/wordprocessingDrawing" xmlns:wp="http://schemas.openxmlformats.org/drawingml/2006/wordprocessingDrawing" xmlns:w10="urn:schemas-microsoft-com:office:word" xmlns:w="http://schemas.openxmlformats.org/wordprocessingml/2006/main" xmlns:w14="http://schemas.microsoft.com/office/word/2010/wordml" xmlns:w15="http://schemas.microsoft.com/office/word/2012/wordml" xmlns:w16cex="http://schemas.microsoft.com/office/word/2018/wordml/cex" xmlns:w16cid="http://schemas.microsoft.com/office/word/2016/wordml/cid" xmlns:w16="http://schemas.microsoft.com/office/word/2018/wordml" xmlns:w16du="http://schemas.microsoft.com/office/word/2023/wordml/word16du" xmlns:w16sdtdh="http://schemas.microsoft.com/office/word/2020/wordml/sdtdatahash" xmlns:w16se="http://schemas.microsoft.com/office/word/2015/wordml/symex" xmlns:wpg="http://schemas.microsoft.com/office/word/2010/wordprocessingGroup" xmlns:wpi="http://schemas.microsoft.com/office/word/2010/wordprocessingInk" xmlns:wne="http://schemas.microsoft.com/office/word/2006/wordml" xmlns:wps="http://schemas.microsoft.com/office/word/2010/wordprocessingShape" mc:Ignorable="w14 w15 w16se w16cid w16 w16cex w16sdtdh wp14">
   <w:p>
     <w:pPr>
       <w:pStyle w:val="Footer"/>
@@ -13631,7 +14163,7 @@
 </file>
 
 <file path=word/footnotes.xml><?xml version="1.0" encoding="utf-8"?>
-<w:footnotes xmlns:wpc="http://schemas.microsoft.com/office/word/2010/wordprocessingCanvas" xmlns:cx="http://schemas.microsoft.com/office/drawing/2014/chartex" xmlns:cx1="http://schemas.microsoft.com/office/drawing/2015/9/8/chartex" xmlns:cx2="http://schemas.microsoft.com/office/drawing/2015/10/21/chartex" xmlns:cx3="http://schemas.microsoft.com/office/drawing/2016/5/9/chartex" xmlns:cx4="http://schemas.microsoft.com/office/drawing/2016/5/10/chartex" xmlns:cx5="http://schemas.microsoft.com/office/drawing/2016/5/11/chartex" xmlns:cx6="http://schemas.microsoft.com/office/drawing/2016/5/12/chartex" xmlns:cx7="http://schemas.microsoft.com/office/drawing/2016/5/13/chartex" xmlns:cx8="http://schemas.microsoft.com/office/drawing/2016/5/14/chartex" xmlns:mc="http://schemas.openxmlformats.org/markup-compatibility/2006" xmlns:aink="http://schemas.microsoft.com/office/drawing/2016/ink" xmlns:am3d="http://schemas.microsoft.com/office/drawing/2017/model3d" xmlns:o="urn:schemas-microsoft-com:office:office" xmlns:oel="http://schemas.microsoft.com/office/2019/extlst" xmlns:r="http://schemas.openxmlformats.org/officeDocument/2006/relationships" xmlns:m="http://schemas.openxmlformats.org/officeDocument/2006/math" xmlns:v="urn:schemas-microsoft-com:vml" xmlns:wp14="http://schemas.microsoft.com/office/word/2010/wordprocessingDrawing" xmlns:wp="http://schemas.openxmlformats.org/drawingml/2006/wordprocessingDrawing" xmlns:w10="urn:schemas-microsoft-com:office:word" xmlns:w="http://schemas.openxmlformats.org/wordprocessingml/2006/main" xmlns:w14="http://schemas.microsoft.com/office/word/2010/wordml" xmlns:w15="http://schemas.microsoft.com/office/word/2012/wordml" xmlns:w16cex="http://schemas.microsoft.com/office/word/2018/wordml/cex" xmlns:w16cid="http://schemas.microsoft.com/office/word/2016/wordml/cid" xmlns:w16="http://schemas.microsoft.com/office/word/2018/wordml" xmlns:w16sdtdh="http://schemas.microsoft.com/office/word/2020/wordml/sdtdatahash" xmlns:w16se="http://schemas.microsoft.com/office/word/2015/wordml/symex" xmlns:wpg="http://schemas.microsoft.com/office/word/2010/wordprocessingGroup" xmlns:wpi="http://schemas.microsoft.com/office/word/2010/wordprocessingInk" xmlns:wne="http://schemas.microsoft.com/office/word/2006/wordml" xmlns:wps="http://schemas.microsoft.com/office/word/2010/wordprocessingShape" mc:Ignorable="w14 w15 w16se w16cid w16 w16cex w16sdtdh wp14">
+<w:footnotes xmlns:wpc="http://schemas.microsoft.com/office/word/2010/wordprocessingCanvas" xmlns:cx="http://schemas.microsoft.com/office/drawing/2014/chartex" xmlns:cx1="http://schemas.microsoft.com/office/drawing/2015/9/8/chartex" xmlns:cx2="http://schemas.microsoft.com/office/drawing/2015/10/21/chartex" xmlns:cx3="http://schemas.microsoft.com/office/drawing/2016/5/9/chartex" xmlns:cx4="http://schemas.microsoft.com/office/drawing/2016/5/10/chartex" xmlns:cx5="http://schemas.microsoft.com/office/drawing/2016/5/11/chartex" xmlns:cx6="http://schemas.microsoft.com/office/drawing/2016/5/12/chartex" xmlns:cx7="http://schemas.microsoft.com/office/drawing/2016/5/13/chartex" xmlns:cx8="http://schemas.microsoft.com/office/drawing/2016/5/14/chartex" xmlns:mc="http://schemas.openxmlformats.org/markup-compatibility/2006" xmlns:aink="http://schemas.microsoft.com/office/drawing/2016/ink" xmlns:am3d="http://schemas.microsoft.com/office/drawing/2017/model3d" xmlns:o="urn:schemas-microsoft-com:office:office" xmlns:oel="http://schemas.microsoft.com/office/2019/extlst" xmlns:r="http://schemas.openxmlformats.org/officeDocument/2006/relationships" xmlns:m="http://schemas.openxmlformats.org/officeDocument/2006/math" xmlns:v="urn:schemas-microsoft-com:vml" xmlns:wp14="http://schemas.microsoft.com/office/word/2010/wordprocessingDrawing" xmlns:wp="http://schemas.openxmlformats.org/drawingml/2006/wordprocessingDrawing" xmlns:w10="urn:schemas-microsoft-com:office:word" xmlns:w="http://schemas.openxmlformats.org/wordprocessingml/2006/main" xmlns:w14="http://schemas.microsoft.com/office/word/2010/wordml" xmlns:w15="http://schemas.microsoft.com/office/word/2012/wordml" xmlns:w16cex="http://schemas.microsoft.com/office/word/2018/wordml/cex" xmlns:w16cid="http://schemas.microsoft.com/office/word/2016/wordml/cid" xmlns:w16="http://schemas.microsoft.com/office/word/2018/wordml" xmlns:w16du="http://schemas.microsoft.com/office/word/2023/wordml/word16du" xmlns:w16sdtdh="http://schemas.microsoft.com/office/word/2020/wordml/sdtdatahash" xmlns:w16se="http://schemas.microsoft.com/office/word/2015/wordml/symex" xmlns:wpg="http://schemas.microsoft.com/office/word/2010/wordprocessingGroup" xmlns:wpi="http://schemas.microsoft.com/office/word/2010/wordprocessingInk" xmlns:wne="http://schemas.microsoft.com/office/word/2006/wordml" xmlns:wps="http://schemas.microsoft.com/office/word/2010/wordprocessingShape" mc:Ignorable="w14 w15 w16se w16cid w16 w16cex w16sdtdh wp14">
   <w:footnote w:type="separator" w:id="-1">
     <w:p>
       <w:r>
@@ -13650,7 +14182,7 @@
 </file>
 
 <file path=word/header1.xml><?xml version="1.0" encoding="utf-8"?>
-<w:hdr xmlns:wpc="http://schemas.microsoft.com/office/word/2010/wordprocessingCanvas" xmlns:cx="http://schemas.microsoft.com/office/drawing/2014/chartex" xmlns:cx1="http://schemas.microsoft.com/office/drawing/2015/9/8/chartex" xmlns:cx2="http://schemas.microsoft.com/office/drawing/2015/10/21/chartex" xmlns:cx3="http://schemas.microsoft.com/office/drawing/2016/5/9/chartex" xmlns:cx4="http://schemas.microsoft.com/office/drawing/2016/5/10/chartex" xmlns:cx5="http://schemas.microsoft.com/office/drawing/2016/5/11/chartex" xmlns:cx6="http://schemas.microsoft.com/office/drawing/2016/5/12/chartex" xmlns:cx7="http://schemas.microsoft.com/office/drawing/2016/5/13/chartex" xmlns:cx8="http://schemas.microsoft.com/office/drawing/2016/5/14/chartex" xmlns:mc="http://schemas.openxmlformats.org/markup-compatibility/2006" xmlns:aink="http://schemas.microsoft.com/office/drawing/2016/ink" xmlns:am3d="http://schemas.microsoft.com/office/drawing/2017/model3d" xmlns:o="urn:schemas-microsoft-com:office:office" xmlns:oel="http://schemas.microsoft.com/office/2019/extlst" xmlns:r="http://schemas.openxmlformats.org/officeDocument/2006/relationships" xmlns:m="http://schemas.openxmlformats.org/officeDocument/2006/math" xmlns:v="urn:schemas-microsoft-com:vml" xmlns:wp14="http://schemas.microsoft.com/office/word/2010/wordprocessingDrawing" xmlns:wp="http://schemas.openxmlformats.org/drawingml/2006/wordprocessingDrawing" xmlns:w10="urn:schemas-microsoft-com:office:word" xmlns:w="http://schemas.openxmlformats.org/wordprocessingml/2006/main" xmlns:w14="http://schemas.microsoft.com/office/word/2010/wordml" xmlns:w15="http://schemas.microsoft.com/office/word/2012/wordml" xmlns:w16cex="http://schemas.microsoft.com/office/word/2018/wordml/cex" xmlns:w16cid="http://schemas.microsoft.com/office/word/2016/wordml/cid" xmlns:w16="http://schemas.microsoft.com/office/word/2018/wordml" xmlns:w16sdtdh="http://schemas.microsoft.com/office/word/2020/wordml/sdtdatahash" xmlns:w16se="http://schemas.microsoft.com/office/word/2015/wordml/symex" xmlns:wpg="http://schemas.microsoft.com/office/word/2010/wordprocessingGroup" xmlns:wpi="http://schemas.microsoft.com/office/word/2010/wordprocessingInk" xmlns:wne="http://schemas.microsoft.com/office/word/2006/wordml" xmlns:wps="http://schemas.microsoft.com/office/word/2010/wordprocessingShape" mc:Ignorable="w14 w15 w16se w16cid w16 w16cex w16sdtdh wp14">
+<w:hdr xmlns:wpc="http://schemas.microsoft.com/office/word/2010/wordprocessingCanvas" xmlns:cx="http://schemas.microsoft.com/office/drawing/2014/chartex" xmlns:cx1="http://schemas.microsoft.com/office/drawing/2015/9/8/chartex" xmlns:cx2="http://schemas.microsoft.com/office/drawing/2015/10/21/chartex" xmlns:cx3="http://schemas.microsoft.com/office/drawing/2016/5/9/chartex" xmlns:cx4="http://schemas.microsoft.com/office/drawing/2016/5/10/chartex" xmlns:cx5="http://schemas.microsoft.com/office/drawing/2016/5/11/chartex" xmlns:cx6="http://schemas.microsoft.com/office/drawing/2016/5/12/chartex" xmlns:cx7="http://schemas.microsoft.com/office/drawing/2016/5/13/chartex" xmlns:cx8="http://schemas.microsoft.com/office/drawing/2016/5/14/chartex" xmlns:mc="http://schemas.openxmlformats.org/markup-compatibility/2006" xmlns:aink="http://schemas.microsoft.com/office/drawing/2016/ink" xmlns:am3d="http://schemas.microsoft.com/office/drawing/2017/model3d" xmlns:o="urn:schemas-microsoft-com:office:office" xmlns:oel="http://schemas.microsoft.com/office/2019/extlst" xmlns:r="http://schemas.openxmlformats.org/officeDocument/2006/relationships" xmlns:m="http://schemas.openxmlformats.org/officeDocument/2006/math" xmlns:v="urn:schemas-microsoft-com:vml" xmlns:wp14="http://schemas.microsoft.com/office/word/2010/wordprocessingDrawing" xmlns:wp="http://schemas.openxmlformats.org/drawingml/2006/wordprocessingDrawing" xmlns:w10="urn:schemas-microsoft-com:office:word" xmlns:w="http://schemas.openxmlformats.org/wordprocessingml/2006/main" xmlns:w14="http://schemas.microsoft.com/office/word/2010/wordml" xmlns:w15="http://schemas.microsoft.com/office/word/2012/wordml" xmlns:w16cex="http://schemas.microsoft.com/office/word/2018/wordml/cex" xmlns:w16cid="http://schemas.microsoft.com/office/word/2016/wordml/cid" xmlns:w16="http://schemas.microsoft.com/office/word/2018/wordml" xmlns:w16du="http://schemas.microsoft.com/office/word/2023/wordml/word16du" xmlns:w16sdtdh="http://schemas.microsoft.com/office/word/2020/wordml/sdtdatahash" xmlns:w16se="http://schemas.microsoft.com/office/word/2015/wordml/symex" xmlns:wpg="http://schemas.microsoft.com/office/word/2010/wordprocessingGroup" xmlns:wpi="http://schemas.microsoft.com/office/word/2010/wordprocessingInk" xmlns:wne="http://schemas.microsoft.com/office/word/2006/wordml" xmlns:wps="http://schemas.microsoft.com/office/word/2010/wordprocessingShape" mc:Ignorable="w14 w15 w16se w16cid w16 w16cex w16sdtdh wp14">
   <w:p>
     <w:pPr>
       <w:pStyle w:val="Header"/>
@@ -13660,7 +14192,7 @@
 </file>
 
 <file path=word/header2.xml><?xml version="1.0" encoding="utf-8"?>
-<w:hdr xmlns:wpc="http://schemas.microsoft.com/office/word/2010/wordprocessingCanvas" xmlns:cx="http://schemas.microsoft.com/office/drawing/2014/chartex" xmlns:cx1="http://schemas.microsoft.com/office/drawing/2015/9/8/chartex" xmlns:cx2="http://schemas.microsoft.com/office/drawing/2015/10/21/chartex" xmlns:cx3="http://schemas.microsoft.com/office/drawing/2016/5/9/chartex" xmlns:cx4="http://schemas.microsoft.com/office/drawing/2016/5/10/chartex" xmlns:cx5="http://schemas.microsoft.com/office/drawing/2016/5/11/chartex" xmlns:cx6="http://schemas.microsoft.com/office/drawing/2016/5/12/chartex" xmlns:cx7="http://schemas.microsoft.com/office/drawing/2016/5/13/chartex" xmlns:cx8="http://schemas.microsoft.com/office/drawing/2016/5/14/chartex" xmlns:mc="http://schemas.openxmlformats.org/markup-compatibility/2006" xmlns:aink="http://schemas.microsoft.com/office/drawing/2016/ink" xmlns:am3d="http://schemas.microsoft.com/office/drawing/2017/model3d" xmlns:o="urn:schemas-microsoft-com:office:office" xmlns:oel="http://schemas.microsoft.com/office/2019/extlst" xmlns:r="http://schemas.openxmlformats.org/officeDocument/2006/relationships" xmlns:m="http://schemas.openxmlformats.org/officeDocument/2006/math" xmlns:v="urn:schemas-microsoft-com:vml" xmlns:wp14="http://schemas.microsoft.com/office/word/2010/wordprocessingDrawing" xmlns:wp="http://schemas.openxmlformats.org/drawingml/2006/wordprocessingDrawing" xmlns:w10="urn:schemas-microsoft-com:office:word" xmlns:w="http://schemas.openxmlformats.org/wordprocessingml/2006/main" xmlns:w14="http://schemas.microsoft.com/office/word/2010/wordml" xmlns:w15="http://schemas.microsoft.com/office/word/2012/wordml" xmlns:w16cex="http://schemas.microsoft.com/office/word/2018/wordml/cex" xmlns:w16cid="http://schemas.microsoft.com/office/word/2016/wordml/cid" xmlns:w16="http://schemas.microsoft.com/office/word/2018/wordml" xmlns:w16sdtdh="http://schemas.microsoft.com/office/word/2020/wordml/sdtdatahash" xmlns:w16se="http://schemas.microsoft.com/office/word/2015/wordml/symex" xmlns:wpg="http://schemas.microsoft.com/office/word/2010/wordprocessingGroup" xmlns:wpi="http://schemas.microsoft.com/office/word/2010/wordprocessingInk" xmlns:wne="http://schemas.microsoft.com/office/word/2006/wordml" xmlns:wps="http://schemas.microsoft.com/office/word/2010/wordprocessingShape" mc:Ignorable="w14 w15 w16se w16cid w16 w16cex w16sdtdh wp14">
+<w:hdr xmlns:wpc="http://schemas.microsoft.com/office/word/2010/wordprocessingCanvas" xmlns:cx="http://schemas.microsoft.com/office/drawing/2014/chartex" xmlns:cx1="http://schemas.microsoft.com/office/drawing/2015/9/8/chartex" xmlns:cx2="http://schemas.microsoft.com/office/drawing/2015/10/21/chartex" xmlns:cx3="http://schemas.microsoft.com/office/drawing/2016/5/9/chartex" xmlns:cx4="http://schemas.microsoft.com/office/drawing/2016/5/10/chartex" xmlns:cx5="http://schemas.microsoft.com/office/drawing/2016/5/11/chartex" xmlns:cx6="http://schemas.microsoft.com/office/drawing/2016/5/12/chartex" xmlns:cx7="http://schemas.microsoft.com/office/drawing/2016/5/13/chartex" xmlns:cx8="http://schemas.microsoft.com/office/drawing/2016/5/14/chartex" xmlns:mc="http://schemas.openxmlformats.org/markup-compatibility/2006" xmlns:aink="http://schemas.microsoft.com/office/drawing/2016/ink" xmlns:am3d="http://schemas.microsoft.com/office/drawing/2017/model3d" xmlns:o="urn:schemas-microsoft-com:office:office" xmlns:oel="http://schemas.microsoft.com/office/2019/extlst" xmlns:r="http://schemas.openxmlformats.org/officeDocument/2006/relationships" xmlns:m="http://schemas.openxmlformats.org/officeDocument/2006/math" xmlns:v="urn:schemas-microsoft-com:vml" xmlns:wp14="http://schemas.microsoft.com/office/word/2010/wordprocessingDrawing" xmlns:wp="http://schemas.openxmlformats.org/drawingml/2006/wordprocessingDrawing" xmlns:w10="urn:schemas-microsoft-com:office:word" xmlns:w="http://schemas.openxmlformats.org/wordprocessingml/2006/main" xmlns:w14="http://schemas.microsoft.com/office/word/2010/wordml" xmlns:w15="http://schemas.microsoft.com/office/word/2012/wordml" xmlns:w16cex="http://schemas.microsoft.com/office/word/2018/wordml/cex" xmlns:w16cid="http://schemas.microsoft.com/office/word/2016/wordml/cid" xmlns:w16="http://schemas.microsoft.com/office/word/2018/wordml" xmlns:w16du="http://schemas.microsoft.com/office/word/2023/wordml/word16du" xmlns:w16sdtdh="http://schemas.microsoft.com/office/word/2020/wordml/sdtdatahash" xmlns:w16se="http://schemas.microsoft.com/office/word/2015/wordml/symex" xmlns:wpg="http://schemas.microsoft.com/office/word/2010/wordprocessingGroup" xmlns:wpi="http://schemas.microsoft.com/office/word/2010/wordprocessingInk" xmlns:wne="http://schemas.microsoft.com/office/word/2006/wordml" xmlns:wps="http://schemas.microsoft.com/office/word/2010/wordprocessingShape" mc:Ignorable="w14 w15 w16se w16cid w16 w16cex w16sdtdh wp14">
   <w:p>
     <w:pPr>
       <w:pStyle w:val="Header"/>
@@ -13725,7 +14257,7 @@
 </file>
 
 <file path=word/header3.xml><?xml version="1.0" encoding="utf-8"?>
-<w:hdr xmlns:wpc="http://schemas.microsoft.com/office/word/2010/wordprocessingCanvas" xmlns:cx="http://schemas.microsoft.com/office/drawing/2014/chartex" xmlns:cx1="http://schemas.microsoft.com/office/drawing/2015/9/8/chartex" xmlns:cx2="http://schemas.microsoft.com/office/drawing/2015/10/21/chartex" xmlns:cx3="http://schemas.microsoft.com/office/drawing/2016/5/9/chartex" xmlns:cx4="http://schemas.microsoft.com/office/drawing/2016/5/10/chartex" xmlns:cx5="http://schemas.microsoft.com/office/drawing/2016/5/11/chartex" xmlns:cx6="http://schemas.microsoft.com/office/drawing/2016/5/12/chartex" xmlns:cx7="http://schemas.microsoft.com/office/drawing/2016/5/13/chartex" xmlns:cx8="http://schemas.microsoft.com/office/drawing/2016/5/14/chartex" xmlns:mc="http://schemas.openxmlformats.org/markup-compatibility/2006" xmlns:aink="http://schemas.microsoft.com/office/drawing/2016/ink" xmlns:am3d="http://schemas.microsoft.com/office/drawing/2017/model3d" xmlns:o="urn:schemas-microsoft-com:office:office" xmlns:oel="http://schemas.microsoft.com/office/2019/extlst" xmlns:r="http://schemas.openxmlformats.org/officeDocument/2006/relationships" xmlns:m="http://schemas.openxmlformats.org/officeDocument/2006/math" xmlns:v="urn:schemas-microsoft-com:vml" xmlns:wp14="http://schemas.microsoft.com/office/word/2010/wordprocessingDrawing" xmlns:wp="http://schemas.openxmlformats.org/drawingml/2006/wordprocessingDrawing" xmlns:w10="urn:schemas-microsoft-com:office:word" xmlns:w="http://schemas.openxmlformats.org/wordprocessingml/2006/main" xmlns:w14="http://schemas.microsoft.com/office/word/2010/wordml" xmlns:w15="http://schemas.microsoft.com/office/word/2012/wordml" xmlns:w16cex="http://schemas.microsoft.com/office/word/2018/wordml/cex" xmlns:w16cid="http://schemas.microsoft.com/office/word/2016/wordml/cid" xmlns:w16="http://schemas.microsoft.com/office/word/2018/wordml" xmlns:w16sdtdh="http://schemas.microsoft.com/office/word/2020/wordml/sdtdatahash" xmlns:w16se="http://schemas.microsoft.com/office/word/2015/wordml/symex" xmlns:wpg="http://schemas.microsoft.com/office/word/2010/wordprocessingGroup" xmlns:wpi="http://schemas.microsoft.com/office/word/2010/wordprocessingInk" xmlns:wne="http://schemas.microsoft.com/office/word/2006/wordml" xmlns:wps="http://schemas.microsoft.com/office/word/2010/wordprocessingShape" mc:Ignorable="w14 w15 w16se w16cid w16 w16cex w16sdtdh wp14">
+<w:hdr xmlns:wpc="http://schemas.microsoft.com/office/word/2010/wordprocessingCanvas" xmlns:cx="http://schemas.microsoft.com/office/drawing/2014/chartex" xmlns:cx1="http://schemas.microsoft.com/office/drawing/2015/9/8/chartex" xmlns:cx2="http://schemas.microsoft.com/office/drawing/2015/10/21/chartex" xmlns:cx3="http://schemas.microsoft.com/office/drawing/2016/5/9/chartex" xmlns:cx4="http://schemas.microsoft.com/office/drawing/2016/5/10/chartex" xmlns:cx5="http://schemas.microsoft.com/office/drawing/2016/5/11/chartex" xmlns:cx6="http://schemas.microsoft.com/office/drawing/2016/5/12/chartex" xmlns:cx7="http://schemas.microsoft.com/office/drawing/2016/5/13/chartex" xmlns:cx8="http://schemas.microsoft.com/office/drawing/2016/5/14/chartex" xmlns:mc="http://schemas.openxmlformats.org/markup-compatibility/2006" xmlns:aink="http://schemas.microsoft.com/office/drawing/2016/ink" xmlns:am3d="http://schemas.microsoft.com/office/drawing/2017/model3d" xmlns:o="urn:schemas-microsoft-com:office:office" xmlns:oel="http://schemas.microsoft.com/office/2019/extlst" xmlns:r="http://schemas.openxmlformats.org/officeDocument/2006/relationships" xmlns:m="http://schemas.openxmlformats.org/officeDocument/2006/math" xmlns:v="urn:schemas-microsoft-com:vml" xmlns:wp14="http://schemas.microsoft.com/office/word/2010/wordprocessingDrawing" xmlns:wp="http://schemas.openxmlformats.org/drawingml/2006/wordprocessingDrawing" xmlns:w10="urn:schemas-microsoft-com:office:word" xmlns:w="http://schemas.openxmlformats.org/wordprocessingml/2006/main" xmlns:w14="http://schemas.microsoft.com/office/word/2010/wordml" xmlns:w15="http://schemas.microsoft.com/office/word/2012/wordml" xmlns:w16cex="http://schemas.microsoft.com/office/word/2018/wordml/cex" xmlns:w16cid="http://schemas.microsoft.com/office/word/2016/wordml/cid" xmlns:w16="http://schemas.microsoft.com/office/word/2018/wordml" xmlns:w16du="http://schemas.microsoft.com/office/word/2023/wordml/word16du" xmlns:w16sdtdh="http://schemas.microsoft.com/office/word/2020/wordml/sdtdatahash" xmlns:w16se="http://schemas.microsoft.com/office/word/2015/wordml/symex" xmlns:wpg="http://schemas.microsoft.com/office/word/2010/wordprocessingGroup" xmlns:wpi="http://schemas.microsoft.com/office/word/2010/wordprocessingInk" xmlns:wne="http://schemas.microsoft.com/office/word/2006/wordml" xmlns:wps="http://schemas.microsoft.com/office/word/2010/wordprocessingShape" mc:Ignorable="w14 w15 w16se w16cid w16 w16cex w16sdtdh wp14">
   <w:p>
     <w:pPr>
       <w:pStyle w:val="Header"/>
@@ -13735,7 +14267,7 @@
 </file>
 
 <file path=word/numbering.xml><?xml version="1.0" encoding="utf-8"?>
-<w:numbering xmlns:wpc="http://schemas.microsoft.com/office/word/2010/wordprocessingCanvas" xmlns:cx="http://schemas.microsoft.com/office/drawing/2014/chartex" xmlns:cx1="http://schemas.microsoft.com/office/drawing/2015/9/8/chartex" xmlns:cx2="http://schemas.microsoft.com/office/drawing/2015/10/21/chartex" xmlns:cx3="http://schemas.microsoft.com/office/drawing/2016/5/9/chartex" xmlns:cx4="http://schemas.microsoft.com/office/drawing/2016/5/10/chartex" xmlns:cx5="http://schemas.microsoft.com/office/drawing/2016/5/11/chartex" xmlns:cx6="http://schemas.microsoft.com/office/drawing/2016/5/12/chartex" xmlns:cx7="http://schemas.microsoft.com/office/drawing/2016/5/13/chartex" xmlns:cx8="http://schemas.microsoft.com/office/drawing/2016/5/14/chartex" xmlns:mc="http://schemas.openxmlformats.org/markup-compatibility/2006" xmlns:aink="http://schemas.microsoft.com/office/drawing/2016/ink" xmlns:am3d="http://schemas.microsoft.com/office/drawing/2017/model3d" xmlns:o="urn:schemas-microsoft-com:office:office" xmlns:oel="http://schemas.microsoft.com/office/2019/extlst" xmlns:r="http://schemas.openxmlformats.org/officeDocument/2006/relationships" xmlns:m="http://schemas.openxmlformats.org/officeDocument/2006/math" xmlns:v="urn:schemas-microsoft-com:vml" xmlns:wp14="http://schemas.microsoft.com/office/word/2010/wordprocessingDrawing" xmlns:wp="http://schemas.openxmlformats.org/drawingml/2006/wordprocessingDrawing" xmlns:w10="urn:schemas-microsoft-com:office:word" xmlns:w="http://schemas.openxmlformats.org/wordprocessingml/2006/main" xmlns:w14="http://schemas.microsoft.com/office/word/2010/wordml" xmlns:w15="http://schemas.microsoft.com/office/word/2012/wordml" xmlns:w16cex="http://schemas.microsoft.com/office/word/2018/wordml/cex" xmlns:w16cid="http://schemas.microsoft.com/office/word/2016/wordml/cid" xmlns:w16="http://schemas.microsoft.com/office/word/2018/wordml" xmlns:w16sdtdh="http://schemas.microsoft.com/office/word/2020/wordml/sdtdatahash" xmlns:w16se="http://schemas.microsoft.com/office/word/2015/wordml/symex" xmlns:wpg="http://schemas.microsoft.com/office/word/2010/wordprocessingGroup" xmlns:wpi="http://schemas.microsoft.com/office/word/2010/wordprocessingInk" xmlns:wne="http://schemas.microsoft.com/office/word/2006/wordml" xmlns:wps="http://schemas.microsoft.com/office/word/2010/wordprocessingShape" mc:Ignorable="w14 w15 w16se w16cid w16 w16cex w16sdtdh wp14">
+<w:numbering xmlns:wpc="http://schemas.microsoft.com/office/word/2010/wordprocessingCanvas" xmlns:cx="http://schemas.microsoft.com/office/drawing/2014/chartex" xmlns:cx1="http://schemas.microsoft.com/office/drawing/2015/9/8/chartex" xmlns:cx2="http://schemas.microsoft.com/office/drawing/2015/10/21/chartex" xmlns:cx3="http://schemas.microsoft.com/office/drawing/2016/5/9/chartex" xmlns:cx4="http://schemas.microsoft.com/office/drawing/2016/5/10/chartex" xmlns:cx5="http://schemas.microsoft.com/office/drawing/2016/5/11/chartex" xmlns:cx6="http://schemas.microsoft.com/office/drawing/2016/5/12/chartex" xmlns:cx7="http://schemas.microsoft.com/office/drawing/2016/5/13/chartex" xmlns:cx8="http://schemas.microsoft.com/office/drawing/2016/5/14/chartex" xmlns:mc="http://schemas.openxmlformats.org/markup-compatibility/2006" xmlns:aink="http://schemas.microsoft.com/office/drawing/2016/ink" xmlns:am3d="http://schemas.microsoft.com/office/drawing/2017/model3d" xmlns:o="urn:schemas-microsoft-com:office:office" xmlns:oel="http://schemas.microsoft.com/office/2019/extlst" xmlns:r="http://schemas.openxmlformats.org/officeDocument/2006/relationships" xmlns:m="http://schemas.openxmlformats.org/officeDocument/2006/math" xmlns:v="urn:schemas-microsoft-com:vml" xmlns:wp14="http://schemas.microsoft.com/office/word/2010/wordprocessingDrawing" xmlns:wp="http://schemas.openxmlformats.org/drawingml/2006/wordprocessingDrawing" xmlns:w10="urn:schemas-microsoft-com:office:word" xmlns:w="http://schemas.openxmlformats.org/wordprocessingml/2006/main" xmlns:w14="http://schemas.microsoft.com/office/word/2010/wordml" xmlns:w15="http://schemas.microsoft.com/office/word/2012/wordml" xmlns:w16cex="http://schemas.microsoft.com/office/word/2018/wordml/cex" xmlns:w16cid="http://schemas.microsoft.com/office/word/2016/wordml/cid" xmlns:w16="http://schemas.microsoft.com/office/word/2018/wordml" xmlns:w16du="http://schemas.microsoft.com/office/word/2023/wordml/word16du" xmlns:w16sdtdh="http://schemas.microsoft.com/office/word/2020/wordml/sdtdatahash" xmlns:w16se="http://schemas.microsoft.com/office/word/2015/wordml/symex" xmlns:wpg="http://schemas.microsoft.com/office/word/2010/wordprocessingGroup" xmlns:wpi="http://schemas.microsoft.com/office/word/2010/wordprocessingInk" xmlns:wne="http://schemas.microsoft.com/office/word/2006/wordml" xmlns:wps="http://schemas.microsoft.com/office/word/2010/wordprocessingShape" mc:Ignorable="w14 w15 w16se w16cid w16 w16cex w16sdtdh wp14">
   <w:abstractNum w:abstractNumId="0" w15:restartNumberingAfterBreak="0">
     <w:nsid w:val="015C6806"/>
     <w:multiLevelType w:val="multilevel"/>
@@ -15551,6 +16083,7 @@
   <w:style w:type="character" w:default="1" w:styleId="DefaultParagraphFont">
     <w:name w:val="Default Paragraph Font"/>
     <w:uiPriority w:val="1"/>
+    <w:semiHidden/>
     <w:unhideWhenUsed/>
   </w:style>
   <w:style w:type="table" w:default="1" w:styleId="TableNormal">
@@ -15965,7 +16498,7 @@
 </file>
 
 <file path=word/glossary/document.xml><?xml version="1.0" encoding="utf-8"?>
-<w:glossaryDocument xmlns:wpc="http://schemas.microsoft.com/office/word/2010/wordprocessingCanvas" xmlns:cx="http://schemas.microsoft.com/office/drawing/2014/chartex" xmlns:cx1="http://schemas.microsoft.com/office/drawing/2015/9/8/chartex" xmlns:cx2="http://schemas.microsoft.com/office/drawing/2015/10/21/chartex" xmlns:cx3="http://schemas.microsoft.com/office/drawing/2016/5/9/chartex" xmlns:cx4="http://schemas.microsoft.com/office/drawing/2016/5/10/chartex" xmlns:cx5="http://schemas.microsoft.com/office/drawing/2016/5/11/chartex" xmlns:cx6="http://schemas.microsoft.com/office/drawing/2016/5/12/chartex" xmlns:cx7="http://schemas.microsoft.com/office/drawing/2016/5/13/chartex" xmlns:cx8="http://schemas.microsoft.com/office/drawing/2016/5/14/chartex" xmlns:mc="http://schemas.openxmlformats.org/markup-compatibility/2006" xmlns:aink="http://schemas.microsoft.com/office/drawing/2016/ink" xmlns:am3d="http://schemas.microsoft.com/office/drawing/2017/model3d" xmlns:o="urn:schemas-microsoft-com:office:office" xmlns:oel="http://schemas.microsoft.com/office/2019/extlst" xmlns:r="http://schemas.openxmlformats.org/officeDocument/2006/relationships" xmlns:m="http://schemas.openxmlformats.org/officeDocument/2006/math" xmlns:v="urn:schemas-microsoft-com:vml" xmlns:wp14="http://schemas.microsoft.com/office/word/2010/wordprocessingDrawing" xmlns:wp="http://schemas.openxmlformats.org/drawingml/2006/wordprocessingDrawing" xmlns:w10="urn:schemas-microsoft-com:office:word" xmlns:w="http://schemas.openxmlformats.org/wordprocessingml/2006/main" xmlns:w14="http://schemas.microsoft.com/office/word/2010/wordml" xmlns:w15="http://schemas.microsoft.com/office/word/2012/wordml" xmlns:w16cex="http://schemas.microsoft.com/office/word/2018/wordml/cex" xmlns:w16cid="http://schemas.microsoft.com/office/word/2016/wordml/cid" xmlns:w16="http://schemas.microsoft.com/office/word/2018/wordml" xmlns:w16sdtdh="http://schemas.microsoft.com/office/word/2020/wordml/sdtdatahash" xmlns:w16se="http://schemas.microsoft.com/office/word/2015/wordml/symex" xmlns:wpg="http://schemas.microsoft.com/office/word/2010/wordprocessingGroup" xmlns:wpi="http://schemas.microsoft.com/office/word/2010/wordprocessingInk" xmlns:wne="http://schemas.microsoft.com/office/word/2006/wordml" xmlns:wps="http://schemas.microsoft.com/office/word/2010/wordprocessingShape" mc:Ignorable="w14 w15 w16se w16cid w16 w16cex w16sdtdh wp14">
+<w:glossaryDocument xmlns:wpc="http://schemas.microsoft.com/office/word/2010/wordprocessingCanvas" xmlns:cx="http://schemas.microsoft.com/office/drawing/2014/chartex" xmlns:cx1="http://schemas.microsoft.com/office/drawing/2015/9/8/chartex" xmlns:cx2="http://schemas.microsoft.com/office/drawing/2015/10/21/chartex" xmlns:cx3="http://schemas.microsoft.com/office/drawing/2016/5/9/chartex" xmlns:cx4="http://schemas.microsoft.com/office/drawing/2016/5/10/chartex" xmlns:cx5="http://schemas.microsoft.com/office/drawing/2016/5/11/chartex" xmlns:cx6="http://schemas.microsoft.com/office/drawing/2016/5/12/chartex" xmlns:cx7="http://schemas.microsoft.com/office/drawing/2016/5/13/chartex" xmlns:cx8="http://schemas.microsoft.com/office/drawing/2016/5/14/chartex" xmlns:mc="http://schemas.openxmlformats.org/markup-compatibility/2006" xmlns:aink="http://schemas.microsoft.com/office/drawing/2016/ink" xmlns:am3d="http://schemas.microsoft.com/office/drawing/2017/model3d" xmlns:o="urn:schemas-microsoft-com:office:office" xmlns:oel="http://schemas.microsoft.com/office/2019/extlst" xmlns:r="http://schemas.openxmlformats.org/officeDocument/2006/relationships" xmlns:m="http://schemas.openxmlformats.org/officeDocument/2006/math" xmlns:v="urn:schemas-microsoft-com:vml" xmlns:wp14="http://schemas.microsoft.com/office/word/2010/wordprocessingDrawing" xmlns:wp="http://schemas.openxmlformats.org/drawingml/2006/wordprocessingDrawing" xmlns:w10="urn:schemas-microsoft-com:office:word" xmlns:w="http://schemas.openxmlformats.org/wordprocessingml/2006/main" xmlns:w14="http://schemas.microsoft.com/office/word/2010/wordml" xmlns:w15="http://schemas.microsoft.com/office/word/2012/wordml" xmlns:w16cex="http://schemas.microsoft.com/office/word/2018/wordml/cex" xmlns:w16cid="http://schemas.microsoft.com/office/word/2016/wordml/cid" xmlns:w16="http://schemas.microsoft.com/office/word/2018/wordml" xmlns:w16du="http://schemas.microsoft.com/office/word/2023/wordml/word16du" xmlns:w16sdtdh="http://schemas.microsoft.com/office/word/2020/wordml/sdtdatahash" xmlns:w16se="http://schemas.microsoft.com/office/word/2015/wordml/symex" xmlns:wpg="http://schemas.microsoft.com/office/word/2010/wordprocessingGroup" xmlns:wpi="http://schemas.microsoft.com/office/word/2010/wordprocessingInk" xmlns:wne="http://schemas.microsoft.com/office/word/2006/wordml" xmlns:wps="http://schemas.microsoft.com/office/word/2010/wordprocessingShape" mc:Ignorable="w14 w15 w16se w16cid w16 w16cex w16sdtdh wp14">
   <w:docParts>
     <w:docPart>
       <w:docPartPr>
@@ -16185,6 +16718,8 @@
   <w:rsids>
     <w:rsidRoot w:val="00CE214B"/>
     <w:rsid w:val="0041396D"/>
+    <w:rsid w:val="007A600C"/>
+    <w:rsid w:val="00A60BAC"/>
     <w:rsid w:val="00CE214B"/>
   </w:rsids>
   <m:mathPr>
@@ -16656,10 +17191,6 @@
     <w:name w:val="B3BA5DF58BD348408522D49B3A9209C0"/>
     <w:rsid w:val="00CE214B"/>
   </w:style>
-  <w:style w:type="paragraph" w:customStyle="1" w:styleId="A4B62D044A3C443A85B809018C8E04B8">
-    <w:name w:val="A4B62D044A3C443A85B809018C8E04B8"/>
-    <w:rsid w:val="00CE214B"/>
-  </w:style>
 </w:styles>
 </file>
 

</xml_diff>